<commit_message>
new flie added and updated
</commit_message>
<xml_diff>
--- a/2021/Spring.docx
+++ b/2021/Spring.docx
@@ -1,6 +1,6 @@
 
 <file path=word/document.xml><?xml version="1.0" encoding="utf-8"?>
-<w:document xmlns:wpc="http://schemas.microsoft.com/office/word/2010/wordprocessingCanvas" xmlns:cx="http://schemas.microsoft.com/office/drawing/2014/chartex" xmlns:cx1="http://schemas.microsoft.com/office/drawing/2015/9/8/chartex" xmlns:cx2="http://schemas.microsoft.com/office/drawing/2015/10/21/chartex" xmlns:cx3="http://schemas.microsoft.com/office/drawing/2016/5/9/chartex" xmlns:cx4="http://schemas.microsoft.com/office/drawing/2016/5/10/chartex" xmlns:cx5="http://schemas.microsoft.com/office/drawing/2016/5/11/chartex" xmlns:cx6="http://schemas.microsoft.com/office/drawing/2016/5/12/chartex" xmlns:cx7="http://schemas.microsoft.com/office/drawing/2016/5/13/chartex" xmlns:cx8="http://schemas.microsoft.com/office/drawing/2016/5/14/chartex" xmlns:mc="http://schemas.openxmlformats.org/markup-compatibility/2006" xmlns:aink="http://schemas.microsoft.com/office/drawing/2016/ink" xmlns:am3d="http://schemas.microsoft.com/office/drawing/2017/model3d" xmlns:o="urn:schemas-microsoft-com:office:office" xmlns:r="http://schemas.openxmlformats.org/officeDocument/2006/relationships" xmlns:m="http://schemas.openxmlformats.org/officeDocument/2006/math" xmlns:v="urn:schemas-microsoft-com:vml" xmlns:wp14="http://schemas.microsoft.com/office/word/2010/wordprocessingDrawing" xmlns:wp="http://schemas.openxmlformats.org/drawingml/2006/wordprocessingDrawing" xmlns:w10="urn:schemas-microsoft-com:office:word" xmlns:w="http://schemas.openxmlformats.org/wordprocessingml/2006/main" xmlns:w14="http://schemas.microsoft.com/office/word/2010/wordml" xmlns:w15="http://schemas.microsoft.com/office/word/2012/wordml" xmlns:w16cex="http://schemas.microsoft.com/office/word/2018/wordml/cex" xmlns:w16cid="http://schemas.microsoft.com/office/word/2016/wordml/cid" xmlns:w16="http://schemas.microsoft.com/office/word/2018/wordml" xmlns:w16se="http://schemas.microsoft.com/office/word/2015/wordml/symex" xmlns:wpg="http://schemas.microsoft.com/office/word/2010/wordprocessingGroup" xmlns:wpi="http://schemas.microsoft.com/office/word/2010/wordprocessingInk" xmlns:wne="http://schemas.microsoft.com/office/word/2006/wordml" xmlns:wps="http://schemas.microsoft.com/office/word/2010/wordprocessingShape" mc:Ignorable="w14 w15 w16se w16cid w16 w16cex wp14">
+<w:document xmlns:wpc="http://schemas.microsoft.com/office/word/2010/wordprocessingCanvas" xmlns:cx="http://schemas.microsoft.com/office/drawing/2014/chartex" xmlns:cx1="http://schemas.microsoft.com/office/drawing/2015/9/8/chartex" xmlns:mc="http://schemas.openxmlformats.org/markup-compatibility/2006" xmlns:o="urn:schemas-microsoft-com:office:office" xmlns:r="http://schemas.openxmlformats.org/officeDocument/2006/relationships" xmlns:m="http://schemas.openxmlformats.org/officeDocument/2006/math" xmlns:v="urn:schemas-microsoft-com:vml" xmlns:wp14="http://schemas.microsoft.com/office/word/2010/wordprocessingDrawing" xmlns:wp="http://schemas.openxmlformats.org/drawingml/2006/wordprocessingDrawing" xmlns:w10="urn:schemas-microsoft-com:office:word" xmlns:w="http://schemas.openxmlformats.org/wordprocessingml/2006/main" xmlns:w14="http://schemas.microsoft.com/office/word/2010/wordml" xmlns:w15="http://schemas.microsoft.com/office/word/2012/wordml" xmlns:w16se="http://schemas.microsoft.com/office/word/2015/wordml/symex" xmlns:wpg="http://schemas.microsoft.com/office/word/2010/wordprocessingGroup" xmlns:wpi="http://schemas.microsoft.com/office/word/2010/wordprocessingInk" xmlns:wne="http://schemas.microsoft.com/office/word/2006/wordml" xmlns:wps="http://schemas.microsoft.com/office/word/2010/wordprocessingShape" mc:Ignorable="w14 w15 w16se wp14">
   <w:body>
     <w:p>
       <w:pPr>
@@ -194,16 +194,8 @@
         <w:rPr>
           <w:rFonts w:asciiTheme="minorHAnsi" w:hAnsiTheme="minorHAnsi" w:cstheme="minorHAnsi"/>
         </w:rPr>
-        <w:t xml:space="preserve">Following are some of the major features of Spring </w:t>
-      </w:r>
-      <w:proofErr w:type="gramStart"/>
-      <w:r>
-        <w:rPr>
-          <w:rFonts w:asciiTheme="minorHAnsi" w:hAnsiTheme="minorHAnsi" w:cstheme="minorHAnsi"/>
-        </w:rPr>
-        <w:t>Framework :</w:t>
-      </w:r>
-      <w:proofErr w:type="gramEnd"/>
+        <w:t>Following are some of the major features of Spring Framework :</w:t>
+      </w:r>
     </w:p>
     <w:p>
       <w:pPr>
@@ -266,25 +258,7 @@
           <w:sz w:val="24"/>
           <w:szCs w:val="24"/>
         </w:rPr>
-        <w:t xml:space="preserve"> The objects give their dependencies instead of creating or looking for dependent objects. This is called Inversion </w:t>
-      </w:r>
-      <w:proofErr w:type="gramStart"/>
-      <w:r>
-        <w:rPr>
-          <w:rFonts w:cstheme="minorHAnsi"/>
-          <w:sz w:val="24"/>
-          <w:szCs w:val="24"/>
-        </w:rPr>
-        <w:t>Of</w:t>
-      </w:r>
-      <w:proofErr w:type="gramEnd"/>
-      <w:r>
-        <w:rPr>
-          <w:rFonts w:cstheme="minorHAnsi"/>
-          <w:sz w:val="24"/>
-          <w:szCs w:val="24"/>
-        </w:rPr>
-        <w:t xml:space="preserve"> Control.</w:t>
+        <w:t> The objects give their dependencies instead of creating or looking for dependent objects. This is called Inversion Of Control.</w:t>
       </w:r>
     </w:p>
     <w:p>
@@ -318,6 +292,14 @@
         </w:rPr>
         <w:t> Aspect oriented programming in Spring supports cohesive development by separating application business logic from system services.</w:t>
       </w:r>
+      <w:r>
+        <w:rPr>
+          <w:rFonts w:cstheme="minorHAnsi"/>
+          <w:sz w:val="24"/>
+          <w:szCs w:val="24"/>
+        </w:rPr>
+        <w:t xml:space="preserve"> </w:t>
+      </w:r>
     </w:p>
     <w:p>
       <w:pPr>
@@ -525,42 +507,7 @@
           <w:szCs w:val="32"/>
         </w:rPr>
         <w:lastRenderedPageBreak/>
-        <w:t>M</w:t>
-      </w:r>
-      <w:r>
-        <w:rPr>
-          <w:rStyle w:val="Strong"/>
-          <w:rFonts w:asciiTheme="minorHAnsi" w:hAnsiTheme="minorHAnsi" w:cstheme="minorHAnsi"/>
-          <w:b/>
-          <w:bCs/>
-          <w:sz w:val="32"/>
-          <w:szCs w:val="32"/>
-        </w:rPr>
-        <w:t xml:space="preserve">odules </w:t>
-      </w:r>
-      <w:proofErr w:type="gramStart"/>
-      <w:r>
-        <w:rPr>
-          <w:rStyle w:val="Strong"/>
-          <w:rFonts w:asciiTheme="minorHAnsi" w:hAnsiTheme="minorHAnsi" w:cstheme="minorHAnsi"/>
-          <w:b/>
-          <w:bCs/>
-          <w:sz w:val="32"/>
-          <w:szCs w:val="32"/>
-        </w:rPr>
-        <w:t>Of</w:t>
-      </w:r>
-      <w:proofErr w:type="gramEnd"/>
-      <w:r>
-        <w:rPr>
-          <w:rStyle w:val="Strong"/>
-          <w:rFonts w:asciiTheme="minorHAnsi" w:hAnsiTheme="minorHAnsi" w:cstheme="minorHAnsi"/>
-          <w:b/>
-          <w:bCs/>
-          <w:sz w:val="32"/>
-          <w:szCs w:val="32"/>
-        </w:rPr>
-        <w:t xml:space="preserve"> Spring Framework</w:t>
+        <w:t>Modules Of Spring Framework</w:t>
       </w:r>
     </w:p>
     <w:p>
@@ -739,25 +686,38 @@
           <w:szCs w:val="24"/>
         </w:rPr>
       </w:pPr>
-      <w:proofErr w:type="spellStart"/>
-      <w:r>
-        <w:rPr>
-          <w:b/>
-          <w:bCs/>
-          <w:sz w:val="24"/>
-          <w:szCs w:val="24"/>
-        </w:rPr>
-        <w:t>BeanFactory</w:t>
-      </w:r>
-      <w:proofErr w:type="spellEnd"/>
-      <w:r>
-        <w:rPr>
-          <w:b/>
-          <w:bCs/>
-          <w:sz w:val="24"/>
-          <w:szCs w:val="24"/>
-        </w:rPr>
-        <w:t>:</w:t>
+      <w:r>
+        <w:rPr>
+          <w:b/>
+          <w:bCs/>
+          <w:sz w:val="24"/>
+          <w:szCs w:val="24"/>
+        </w:rPr>
+        <w:t>BeanFactory:</w:t>
+      </w:r>
+      <w:r>
+        <w:rPr>
+          <w:sz w:val="24"/>
+          <w:szCs w:val="24"/>
+        </w:rPr>
+        <w:t xml:space="preserve"> BeanFactory is like a factory class that contains a collection of beans. It instantiates the bean whenever asked for by clients.</w:t>
+      </w:r>
+    </w:p>
+    <w:p>
+      <w:pPr>
+        <w:rPr>
+          <w:sz w:val="24"/>
+          <w:szCs w:val="24"/>
+        </w:rPr>
+      </w:pPr>
+      <w:r>
+        <w:rPr>
+          <w:b/>
+          <w:bCs/>
+          <w:sz w:val="24"/>
+          <w:szCs w:val="24"/>
+        </w:rPr>
+        <w:t>ApplicationContext:</w:t>
       </w:r>
       <w:r>
         <w:rPr>
@@ -766,143 +726,31 @@
         </w:rPr>
         <w:t xml:space="preserve"> </w:t>
       </w:r>
-      <w:proofErr w:type="spellStart"/>
-      <w:r>
-        <w:rPr>
-          <w:sz w:val="24"/>
-          <w:szCs w:val="24"/>
-        </w:rPr>
-        <w:t>BeanFactory</w:t>
-      </w:r>
-      <w:proofErr w:type="spellEnd"/>
-      <w:r>
-        <w:rPr>
-          <w:sz w:val="24"/>
-          <w:szCs w:val="24"/>
-        </w:rPr>
-        <w:t xml:space="preserve"> is like a factory class that contains a collection of beans. It instantiates the bean whenever asked for by clients.</w:t>
-      </w:r>
-    </w:p>
-    <w:p>
-      <w:pPr>
-        <w:rPr>
-          <w:sz w:val="24"/>
-          <w:szCs w:val="24"/>
-        </w:rPr>
-      </w:pPr>
-      <w:proofErr w:type="spellStart"/>
-      <w:r>
-        <w:rPr>
-          <w:b/>
-          <w:bCs/>
-          <w:sz w:val="24"/>
-          <w:szCs w:val="24"/>
-        </w:rPr>
-        <w:t>ApplicationContext</w:t>
-      </w:r>
-      <w:proofErr w:type="spellEnd"/>
-      <w:r>
-        <w:rPr>
-          <w:b/>
-          <w:bCs/>
-          <w:sz w:val="24"/>
-          <w:szCs w:val="24"/>
-        </w:rPr>
-        <w:t>:</w:t>
-      </w:r>
-      <w:r>
-        <w:rPr>
-          <w:sz w:val="24"/>
-          <w:szCs w:val="24"/>
-        </w:rPr>
-        <w:t xml:space="preserve"> </w:t>
-      </w:r>
-      <w:r>
-        <w:rPr>
-          <w:sz w:val="24"/>
-          <w:szCs w:val="24"/>
-        </w:rPr>
-        <w:t xml:space="preserve">It is an advanced version of IOC Container. It provides all the functionalities of Bean Factory </w:t>
-      </w:r>
-      <w:proofErr w:type="gramStart"/>
-      <w:r>
-        <w:rPr>
-          <w:sz w:val="24"/>
-          <w:szCs w:val="24"/>
-        </w:rPr>
-        <w:t>and also</w:t>
-      </w:r>
-      <w:proofErr w:type="gramEnd"/>
-      <w:r>
-        <w:rPr>
-          <w:sz w:val="24"/>
-          <w:szCs w:val="24"/>
-        </w:rPr>
-        <w:t xml:space="preserve"> provides things like AOP, Internationalization capabilities, web application context (request, session, </w:t>
-      </w:r>
-      <w:proofErr w:type="spellStart"/>
-      <w:r>
-        <w:rPr>
-          <w:sz w:val="24"/>
-          <w:szCs w:val="24"/>
-        </w:rPr>
-        <w:t>etc</w:t>
-      </w:r>
-      <w:proofErr w:type="spellEnd"/>
-      <w:r>
-        <w:rPr>
-          <w:sz w:val="24"/>
-          <w:szCs w:val="24"/>
-        </w:rPr>
-        <w:t>).</w:t>
-      </w:r>
-    </w:p>
-    <w:p>
-      <w:pPr>
-        <w:rPr>
-          <w:b/>
-          <w:bCs/>
-          <w:sz w:val="24"/>
-          <w:szCs w:val="24"/>
-        </w:rPr>
-      </w:pPr>
-      <w:r>
-        <w:rPr>
-          <w:b/>
-          <w:bCs/>
-          <w:sz w:val="24"/>
-          <w:szCs w:val="24"/>
-        </w:rPr>
-        <w:t xml:space="preserve">The </w:t>
-      </w:r>
-      <w:proofErr w:type="spellStart"/>
-      <w:r>
-        <w:rPr>
-          <w:b/>
-          <w:bCs/>
-          <w:sz w:val="24"/>
-          <w:szCs w:val="24"/>
-        </w:rPr>
-        <w:t>ApplicationContext</w:t>
-      </w:r>
-      <w:proofErr w:type="spellEnd"/>
-      <w:r>
-        <w:rPr>
-          <w:b/>
-          <w:bCs/>
-          <w:sz w:val="24"/>
-          <w:szCs w:val="24"/>
-        </w:rPr>
-        <w:t xml:space="preserve"> can be defined in two ways</w:t>
-      </w:r>
-      <w:r>
-        <w:rPr>
-          <w:b/>
-          <w:bCs/>
-          <w:sz w:val="24"/>
-          <w:szCs w:val="24"/>
-        </w:rPr>
-        <w:t>:</w:t>
+      <w:r>
+        <w:rPr>
+          <w:sz w:val="24"/>
+          <w:szCs w:val="24"/>
+        </w:rPr>
+        <w:t>It is an advanced version of IOC Container. It provides all the functionalities of Bean Factory and also provides things like AOP, Internationalization capabilities, web application context (request, session, etc).</w:t>
+      </w:r>
+    </w:p>
+    <w:p>
+      <w:pPr>
+        <w:rPr>
+          <w:b/>
+          <w:bCs/>
+          <w:sz w:val="24"/>
+          <w:szCs w:val="24"/>
+        </w:rPr>
+      </w:pPr>
+      <w:r>
+        <w:rPr>
+          <w:b/>
+          <w:bCs/>
+          <w:sz w:val="24"/>
+          <w:szCs w:val="24"/>
+        </w:rPr>
+        <w:t>The ApplicationContext can be defined in two ways:</w:t>
       </w:r>
     </w:p>
     <w:p>
@@ -960,71 +808,7 @@
           <w:sz w:val="24"/>
           <w:szCs w:val="24"/>
         </w:rPr>
-        <w:t xml:space="preserve">Once the configuration is done in any of the ways defined above, the </w:t>
-      </w:r>
-      <w:proofErr w:type="spellStart"/>
-      <w:r>
-        <w:rPr>
-          <w:sz w:val="24"/>
-          <w:szCs w:val="24"/>
-        </w:rPr>
-        <w:t>ApplicationContext</w:t>
-      </w:r>
-      <w:proofErr w:type="spellEnd"/>
-      <w:r>
-        <w:rPr>
-          <w:sz w:val="24"/>
-          <w:szCs w:val="24"/>
-        </w:rPr>
-        <w:t xml:space="preserve"> is created using new </w:t>
-      </w:r>
-      <w:proofErr w:type="spellStart"/>
-      <w:r>
-        <w:rPr>
-          <w:sz w:val="24"/>
-          <w:szCs w:val="24"/>
-        </w:rPr>
-        <w:t>ClassPathXmlApplicationContext</w:t>
-      </w:r>
-      <w:proofErr w:type="spellEnd"/>
-      <w:r>
-        <w:rPr>
-          <w:sz w:val="24"/>
-          <w:szCs w:val="24"/>
-        </w:rPr>
-        <w:t xml:space="preserve">. The </w:t>
-      </w:r>
-      <w:proofErr w:type="spellStart"/>
-      <w:r>
-        <w:rPr>
-          <w:sz w:val="24"/>
-          <w:szCs w:val="24"/>
-        </w:rPr>
-        <w:t>ClassPathXmlApplicationContext</w:t>
-      </w:r>
-      <w:proofErr w:type="spellEnd"/>
-      <w:r>
-        <w:rPr>
-          <w:sz w:val="24"/>
-          <w:szCs w:val="24"/>
-        </w:rPr>
-        <w:t xml:space="preserve"> looks for the XML files, using this is one of the two ways. The other way is to use </w:t>
-      </w:r>
-      <w:proofErr w:type="spellStart"/>
-      <w:r>
-        <w:rPr>
-          <w:sz w:val="24"/>
-          <w:szCs w:val="24"/>
-        </w:rPr>
-        <w:t>AnnotationConfigApplicationContext</w:t>
-      </w:r>
-      <w:proofErr w:type="spellEnd"/>
-      <w:r>
-        <w:rPr>
-          <w:sz w:val="24"/>
-          <w:szCs w:val="24"/>
-        </w:rPr>
-        <w:t>.</w:t>
+        <w:t>Once the configuration is done in any of the ways defined above, the ApplicationContext is created using new ClassPathXmlApplicationContext. The ClassPathXmlApplicationContext looks for the XML files, using this is one of the two ways. The other way is to use AnnotationConfigApplicationContext.</w:t>
       </w:r>
     </w:p>
     <w:p>
@@ -1053,51 +837,7 @@
           <w:sz w:val="27"/>
           <w:szCs w:val="27"/>
         </w:rPr>
-        <w:t xml:space="preserve">Differentiate between </w:t>
-      </w:r>
-      <w:proofErr w:type="spellStart"/>
-      <w:r>
-        <w:rPr>
-          <w:rFonts w:eastAsia="Times New Roman" w:cstheme="minorHAnsi"/>
-          <w:b/>
-          <w:bCs/>
-          <w:sz w:val="27"/>
-          <w:szCs w:val="27"/>
-        </w:rPr>
-        <w:t>BeanFactory</w:t>
-      </w:r>
-      <w:proofErr w:type="spellEnd"/>
-      <w:r>
-        <w:rPr>
-          <w:rFonts w:eastAsia="Times New Roman" w:cstheme="minorHAnsi"/>
-          <w:b/>
-          <w:bCs/>
-          <w:sz w:val="27"/>
-          <w:szCs w:val="27"/>
-        </w:rPr>
-        <w:t xml:space="preserve"> and </w:t>
-      </w:r>
-      <w:proofErr w:type="spellStart"/>
-      <w:r>
-        <w:rPr>
-          <w:rFonts w:eastAsia="Times New Roman" w:cstheme="minorHAnsi"/>
-          <w:b/>
-          <w:bCs/>
-          <w:sz w:val="27"/>
-          <w:szCs w:val="27"/>
-        </w:rPr>
-        <w:t>ApplicationContext</w:t>
-      </w:r>
-      <w:proofErr w:type="spellEnd"/>
-      <w:r>
-        <w:rPr>
-          <w:rFonts w:eastAsia="Times New Roman" w:cstheme="minorHAnsi"/>
-          <w:b/>
-          <w:bCs/>
-          <w:sz w:val="27"/>
-          <w:szCs w:val="27"/>
-        </w:rPr>
-        <w:t>.</w:t>
+        <w:t>Differentiate between BeanFactory and ApplicationContext.</w:t>
       </w:r>
     </w:p>
     <w:tbl>
@@ -1148,7 +888,6 @@
                 <w:szCs w:val="24"/>
               </w:rPr>
             </w:pPr>
-            <w:proofErr w:type="spellStart"/>
             <w:r>
               <w:rPr>
                 <w:rFonts w:eastAsia="Times New Roman" w:cstheme="minorHAnsi"/>
@@ -1160,7 +899,6 @@
               </w:rPr>
               <w:t>BeanFactory</w:t>
             </w:r>
-            <w:proofErr w:type="spellEnd"/>
           </w:p>
         </w:tc>
         <w:tc>
@@ -1189,7 +927,6 @@
                 <w:szCs w:val="24"/>
               </w:rPr>
             </w:pPr>
-            <w:proofErr w:type="spellStart"/>
             <w:r>
               <w:rPr>
                 <w:rFonts w:eastAsia="Times New Roman" w:cstheme="minorHAnsi"/>
@@ -1201,7 +938,6 @@
               </w:rPr>
               <w:t>ApplicationContext</w:t>
             </w:r>
-            <w:proofErr w:type="spellEnd"/>
           </w:p>
         </w:tc>
       </w:tr>
@@ -1239,26 +975,7 @@
                 <w:sz w:val="24"/>
                 <w:szCs w:val="24"/>
               </w:rPr>
-              <w:t xml:space="preserve">It is an interface defined in </w:t>
-            </w:r>
-            <w:proofErr w:type="spellStart"/>
-            <w:proofErr w:type="gramStart"/>
-            <w:r>
-              <w:rPr>
-                <w:rFonts w:eastAsia="Times New Roman" w:cstheme="minorHAnsi"/>
-                <w:sz w:val="24"/>
-                <w:szCs w:val="24"/>
-              </w:rPr>
-              <w:t>org.springframework</w:t>
-            </w:r>
-            <w:proofErr w:type="gramEnd"/>
-            <w:r>
-              <w:rPr>
-                <w:rFonts w:eastAsia="Times New Roman" w:cstheme="minorHAnsi"/>
-                <w:sz w:val="24"/>
-                <w:szCs w:val="24"/>
-              </w:rPr>
-              <w:t>.beans.factory.</w:t>
+              <w:t>It is an interface defined in org.springframework.beans.factory.</w:t>
             </w:r>
             <w:r>
               <w:rPr>
@@ -1270,7 +987,6 @@
               </w:rPr>
               <w:t>BeanFactory</w:t>
             </w:r>
-            <w:proofErr w:type="spellEnd"/>
           </w:p>
         </w:tc>
         <w:tc>
@@ -1306,26 +1022,7 @@
                 <w:sz w:val="24"/>
                 <w:szCs w:val="24"/>
               </w:rPr>
-              <w:t xml:space="preserve">It is an interface defined in </w:t>
-            </w:r>
-            <w:proofErr w:type="spellStart"/>
-            <w:proofErr w:type="gramStart"/>
-            <w:r>
-              <w:rPr>
-                <w:rFonts w:eastAsia="Times New Roman" w:cstheme="minorHAnsi"/>
-                <w:sz w:val="24"/>
-                <w:szCs w:val="24"/>
-              </w:rPr>
-              <w:t>org.springframework</w:t>
-            </w:r>
-            <w:proofErr w:type="gramEnd"/>
-            <w:r>
-              <w:rPr>
-                <w:rFonts w:eastAsia="Times New Roman" w:cstheme="minorHAnsi"/>
-                <w:sz w:val="24"/>
-                <w:szCs w:val="24"/>
-              </w:rPr>
-              <w:t>.context.</w:t>
+              <w:t>It is an interface defined in org.springframework.context.</w:t>
             </w:r>
             <w:r>
               <w:rPr>
@@ -1337,7 +1034,6 @@
               </w:rPr>
               <w:t>ApplicationContext</w:t>
             </w:r>
-            <w:proofErr w:type="spellEnd"/>
           </w:p>
         </w:tc>
       </w:tr>
@@ -1530,25 +1226,7 @@
                 <w:sz w:val="24"/>
                 <w:szCs w:val="24"/>
               </w:rPr>
-              <w:t xml:space="preserve">It doesn’t </w:t>
-            </w:r>
-            <w:proofErr w:type="gramStart"/>
-            <w:r>
-              <w:rPr>
-                <w:rFonts w:eastAsia="Times New Roman" w:cstheme="minorHAnsi"/>
-                <w:sz w:val="24"/>
-                <w:szCs w:val="24"/>
-              </w:rPr>
-              <w:t>supports</w:t>
-            </w:r>
-            <w:proofErr w:type="gramEnd"/>
-            <w:r>
-              <w:rPr>
-                <w:rFonts w:eastAsia="Times New Roman" w:cstheme="minorHAnsi"/>
-                <w:sz w:val="24"/>
-                <w:szCs w:val="24"/>
-              </w:rPr>
-              <w:t> internationalization</w:t>
+              <w:t>It doesn’t supports internationalization</w:t>
             </w:r>
           </w:p>
         </w:tc>
@@ -1624,25 +1302,7 @@
                 <w:sz w:val="24"/>
                 <w:szCs w:val="24"/>
               </w:rPr>
-              <w:t xml:space="preserve">It doesn’t </w:t>
-            </w:r>
-            <w:proofErr w:type="gramStart"/>
-            <w:r>
-              <w:rPr>
-                <w:rFonts w:eastAsia="Times New Roman" w:cstheme="minorHAnsi"/>
-                <w:sz w:val="24"/>
-                <w:szCs w:val="24"/>
-              </w:rPr>
-              <w:t>supports</w:t>
-            </w:r>
-            <w:proofErr w:type="gramEnd"/>
-            <w:r>
-              <w:rPr>
-                <w:rFonts w:eastAsia="Times New Roman" w:cstheme="minorHAnsi"/>
-                <w:sz w:val="24"/>
-                <w:szCs w:val="24"/>
-              </w:rPr>
-              <w:t xml:space="preserve"> annotation based dependency    </w:t>
+              <w:t>It doesn’t supports annotation based dependency    </w:t>
             </w:r>
           </w:p>
         </w:tc>
@@ -1679,25 +1339,7 @@
                 <w:sz w:val="24"/>
                 <w:szCs w:val="24"/>
               </w:rPr>
-              <w:t xml:space="preserve">It supports </w:t>
-            </w:r>
-            <w:proofErr w:type="gramStart"/>
-            <w:r>
-              <w:rPr>
-                <w:rFonts w:eastAsia="Times New Roman" w:cstheme="minorHAnsi"/>
-                <w:sz w:val="24"/>
-                <w:szCs w:val="24"/>
-              </w:rPr>
-              <w:t>annotation based</w:t>
-            </w:r>
-            <w:proofErr w:type="gramEnd"/>
-            <w:r>
-              <w:rPr>
-                <w:rFonts w:eastAsia="Times New Roman" w:cstheme="minorHAnsi"/>
-                <w:sz w:val="24"/>
-                <w:szCs w:val="24"/>
-              </w:rPr>
-              <w:t xml:space="preserve"> dependency  </w:t>
+              <w:t>It supports annotation based dependency  </w:t>
             </w:r>
           </w:p>
         </w:tc>
@@ -1727,27 +1369,7 @@
           <w:sz w:val="24"/>
           <w:szCs w:val="24"/>
         </w:rPr>
-        <w:t xml:space="preserve">Some of the benefits of </w:t>
-      </w:r>
-      <w:proofErr w:type="spellStart"/>
-      <w:r>
-        <w:rPr>
-          <w:b/>
-          <w:bCs/>
-          <w:sz w:val="24"/>
-          <w:szCs w:val="24"/>
-        </w:rPr>
-        <w:t>IoC</w:t>
-      </w:r>
-      <w:proofErr w:type="spellEnd"/>
-      <w:r>
-        <w:rPr>
-          <w:b/>
-          <w:bCs/>
-          <w:sz w:val="24"/>
-          <w:szCs w:val="24"/>
-        </w:rPr>
-        <w:t xml:space="preserve"> are:</w:t>
+        <w:t>Some of the benefits of IoC are:</w:t>
       </w:r>
     </w:p>
     <w:p>
@@ -1908,136 +1530,38 @@
           <w:szCs w:val="24"/>
         </w:rPr>
         <w:lastRenderedPageBreak/>
-        <w:t xml:space="preserve">1) The fundamental difference between setter and constructor injection, as their name implies, is How dependency is injected.  Setter injection in Spring uses setter methods like </w:t>
-      </w:r>
-      <w:proofErr w:type="spellStart"/>
-      <w:proofErr w:type="gramStart"/>
-      <w:r>
-        <w:rPr>
-          <w:sz w:val="24"/>
-          <w:szCs w:val="24"/>
-        </w:rPr>
-        <w:t>setDependency</w:t>
-      </w:r>
-      <w:proofErr w:type="spellEnd"/>
-      <w:r>
-        <w:rPr>
-          <w:sz w:val="24"/>
-          <w:szCs w:val="24"/>
-        </w:rPr>
-        <w:t>(</w:t>
-      </w:r>
-      <w:proofErr w:type="gramEnd"/>
-      <w:r>
-        <w:rPr>
-          <w:sz w:val="24"/>
-          <w:szCs w:val="24"/>
-        </w:rPr>
-        <w:t>) to inject dependency on any bean managed by Spring's IOC container. On the other hand, constructor injection uses the constructor to inject dependency on any Spring-managed bean.</w:t>
-      </w:r>
-    </w:p>
-    <w:p>
-      <w:pPr>
-        <w:rPr>
-          <w:sz w:val="24"/>
-          <w:szCs w:val="24"/>
-        </w:rPr>
-      </w:pPr>
-      <w:r>
-        <w:rPr>
-          <w:sz w:val="24"/>
-          <w:szCs w:val="24"/>
-        </w:rPr>
-        <w:t xml:space="preserve">2) Because of using the setter method, setter Injection in more readable than constructor injection in Spring configuration file usually </w:t>
-      </w:r>
-      <w:proofErr w:type="gramStart"/>
-      <w:r>
-        <w:rPr>
-          <w:sz w:val="24"/>
-          <w:szCs w:val="24"/>
-        </w:rPr>
-        <w:t>applicationContext.xml .</w:t>
-      </w:r>
-      <w:proofErr w:type="gramEnd"/>
-      <w:r>
-        <w:rPr>
-          <w:sz w:val="24"/>
-          <w:szCs w:val="24"/>
-        </w:rPr>
-        <w:t xml:space="preserve"> Since the setter method has name like </w:t>
-      </w:r>
-      <w:proofErr w:type="spellStart"/>
-      <w:proofErr w:type="gramStart"/>
-      <w:r>
-        <w:rPr>
-          <w:sz w:val="24"/>
-          <w:szCs w:val="24"/>
-        </w:rPr>
-        <w:t>setReporotService</w:t>
-      </w:r>
-      <w:proofErr w:type="spellEnd"/>
-      <w:r>
-        <w:rPr>
-          <w:sz w:val="24"/>
-          <w:szCs w:val="24"/>
-        </w:rPr>
-        <w:t>(</w:t>
-      </w:r>
-      <w:proofErr w:type="gramEnd"/>
-      <w:r>
-        <w:rPr>
-          <w:sz w:val="24"/>
-          <w:szCs w:val="24"/>
-        </w:rPr>
-        <w:t>) by reading Spring XML config file you know which dependency you are setting. While in constructor injection, since it uses an index to inject the dependency, it's not as readable as setter injection and you need to refer either Java documentation or code to find which index corresponds to which property.</w:t>
-      </w:r>
-    </w:p>
-    <w:p>
-      <w:pPr>
-        <w:rPr>
-          <w:sz w:val="24"/>
-          <w:szCs w:val="24"/>
-        </w:rPr>
-      </w:pPr>
-      <w:r>
-        <w:rPr>
-          <w:sz w:val="24"/>
-          <w:szCs w:val="24"/>
-        </w:rPr>
-        <w:t xml:space="preserve">3) Another difference between setter vs constructor injection in Spring and one of the drawbacks of setter injection is that it does not ensures dependency Injection. You </w:t>
-      </w:r>
-      <w:proofErr w:type="spellStart"/>
-      <w:r>
-        <w:rPr>
-          <w:sz w:val="24"/>
-          <w:szCs w:val="24"/>
-        </w:rPr>
-        <w:t>can not</w:t>
-      </w:r>
-      <w:proofErr w:type="spellEnd"/>
-      <w:r>
-        <w:rPr>
-          <w:sz w:val="24"/>
-          <w:szCs w:val="24"/>
-        </w:rPr>
-        <w:t xml:space="preserve"> guarantee that certain dependency is injected or not, which means you may have an object with incomplete dependency. On the other hand, constructor Injection does not allow you to construct an object until your dependencies are ready.</w:t>
-      </w:r>
-    </w:p>
-    <w:p>
-      <w:pPr>
-        <w:rPr>
-          <w:sz w:val="24"/>
-          <w:szCs w:val="24"/>
-        </w:rPr>
-      </w:pPr>
-    </w:p>
-    <w:p>
-      <w:pPr>
-        <w:rPr>
-          <w:sz w:val="24"/>
-          <w:szCs w:val="24"/>
-        </w:rPr>
-      </w:pPr>
+        <w:t>1) The fundamental difference between setter and constructor injection, as their name implies, is How dependency is injected.  Setter injection in Spring uses setter methods like setDependency() to inject dependency on any bean managed by Spring's IOC container. On the other hand, constructor injection uses the constructor to inject dependency on any Spring-managed bean.</w:t>
+      </w:r>
+    </w:p>
+    <w:p>
+      <w:pPr>
+        <w:rPr>
+          <w:sz w:val="24"/>
+          <w:szCs w:val="24"/>
+        </w:rPr>
+      </w:pPr>
+      <w:r>
+        <w:rPr>
+          <w:sz w:val="24"/>
+          <w:szCs w:val="24"/>
+        </w:rPr>
+        <w:t>2) Because of using the setter method, setter Injection in more readable than constructor injection in Spring configuration file usually applicationContext.xml . Since the setter method has name like setReporotService() by reading Spring XML config file you know which dependency you are setting. While in constructor injection, since it uses an index to inject the dependency, it's not as readable as setter injection and you need to refer either Java documentation or code to find which index corresponds to which property.</w:t>
+      </w:r>
+    </w:p>
+    <w:p>
+      <w:pPr>
+        <w:rPr>
+          <w:sz w:val="24"/>
+          <w:szCs w:val="24"/>
+        </w:rPr>
+      </w:pPr>
+      <w:r>
+        <w:rPr>
+          <w:sz w:val="24"/>
+          <w:szCs w:val="24"/>
+        </w:rPr>
+        <w:t>3) Another difference between setter vs constructor injection in Spring and one of the drawbacks of setter injection is that it does not ensures dependency Injection. You can not guarantee that certain dependency is injected or not, which means you may have an object with incomplete dependency. On the other hand, constructor Injection does not allow you to construct an object until your dependencies are ready.</w:t>
+      </w:r>
     </w:p>
     <w:p>
       <w:pPr>
@@ -2081,87 +1605,7 @@
           <w:sz w:val="24"/>
           <w:szCs w:val="24"/>
         </w:rPr>
-        <w:t xml:space="preserve">If Object A and B are dependent each other </w:t>
-      </w:r>
-      <w:proofErr w:type="spellStart"/>
-      <w:r>
-        <w:rPr>
-          <w:sz w:val="24"/>
-          <w:szCs w:val="24"/>
-        </w:rPr>
-        <w:t>i.e</w:t>
-      </w:r>
-      <w:proofErr w:type="spellEnd"/>
-      <w:r>
-        <w:rPr>
-          <w:sz w:val="24"/>
-          <w:szCs w:val="24"/>
-        </w:rPr>
-        <w:t xml:space="preserve"> A is depends </w:t>
-      </w:r>
-      <w:proofErr w:type="spellStart"/>
-      <w:r>
-        <w:rPr>
-          <w:sz w:val="24"/>
-          <w:szCs w:val="24"/>
-        </w:rPr>
-        <w:t>ob</w:t>
-      </w:r>
-      <w:proofErr w:type="spellEnd"/>
-      <w:r>
-        <w:rPr>
-          <w:sz w:val="24"/>
-          <w:szCs w:val="24"/>
-        </w:rPr>
-        <w:t xml:space="preserve"> B and vice-versa. Spring throws </w:t>
-      </w:r>
-      <w:proofErr w:type="spellStart"/>
-      <w:r>
-        <w:rPr>
-          <w:sz w:val="24"/>
-          <w:szCs w:val="24"/>
-        </w:rPr>
-        <w:t>ObjectCurrentlyInCreationException</w:t>
-      </w:r>
-      <w:proofErr w:type="spellEnd"/>
-      <w:r>
-        <w:rPr>
-          <w:sz w:val="24"/>
-          <w:szCs w:val="24"/>
-        </w:rPr>
-        <w:t xml:space="preserve"> while creating objects of A and B </w:t>
-      </w:r>
-      <w:proofErr w:type="spellStart"/>
-      <w:r>
-        <w:rPr>
-          <w:sz w:val="24"/>
-          <w:szCs w:val="24"/>
-        </w:rPr>
-        <w:t>bcz</w:t>
-      </w:r>
-      <w:proofErr w:type="spellEnd"/>
-      <w:r>
-        <w:rPr>
-          <w:sz w:val="24"/>
-          <w:szCs w:val="24"/>
-        </w:rPr>
-        <w:t xml:space="preserve"> A object cannot be created until B is created and vice-versa. </w:t>
-      </w:r>
-      <w:proofErr w:type="gramStart"/>
-      <w:r>
-        <w:rPr>
-          <w:sz w:val="24"/>
-          <w:szCs w:val="24"/>
-        </w:rPr>
-        <w:t>So</w:t>
-      </w:r>
-      <w:proofErr w:type="gramEnd"/>
-      <w:r>
-        <w:rPr>
-          <w:sz w:val="24"/>
-          <w:szCs w:val="24"/>
-        </w:rPr>
-        <w:t xml:space="preserve"> spring can resolve circular dependencies through setter-injection. Objects constructed before setter methods invoked.</w:t>
+        <w:t>If Object A and B are dependent each other i.e A is depends ob B and vice-versa. Spring throws ObjectCurrentlyInCreationException while creating objects of A and B bcz A object cannot be created until B is created and vice-versa. So spring can resolve circular dependencies through setter-injection. Objects constructed before setter methods invoked.</w:t>
       </w:r>
     </w:p>
     <w:p>
@@ -2302,6 +1746,26 @@
         </w:rPr>
         <w:t xml:space="preserve"> It uses the function.</w:t>
       </w:r>
+    </w:p>
+    <w:p>
+      <w:pPr>
+        <w:rPr>
+          <w:b/>
+          <w:bCs/>
+          <w:sz w:val="32"/>
+          <w:szCs w:val="32"/>
+        </w:rPr>
+      </w:pPr>
+    </w:p>
+    <w:p>
+      <w:pPr>
+        <w:rPr>
+          <w:b/>
+          <w:bCs/>
+          <w:sz w:val="32"/>
+          <w:szCs w:val="32"/>
+        </w:rPr>
+      </w:pPr>
     </w:p>
     <w:p>
       <w:pPr>
@@ -2468,10 +1932,127 @@
     <w:p>
       <w:pPr>
         <w:rPr>
-          <w:sz w:val="24"/>
-          <w:szCs w:val="24"/>
-        </w:rPr>
-      </w:pPr>
+          <w:rFonts w:ascii="Arial" w:hAnsi="Arial" w:cs="Arial"/>
+          <w:color w:val="202124"/>
+          <w:shd w:val="clear" w:color="auto" w:fill="FFFFFF"/>
+        </w:rPr>
+      </w:pPr>
+      <w:r>
+        <w:rPr>
+          <w:rFonts w:ascii="Arial" w:hAnsi="Arial" w:cs="Arial"/>
+          <w:b/>
+          <w:bCs/>
+          <w:color w:val="202124"/>
+          <w:shd w:val="clear" w:color="auto" w:fill="FFFFFF"/>
+        </w:rPr>
+        <w:t>stateful</w:t>
+      </w:r>
+      <w:r>
+        <w:rPr>
+          <w:rFonts w:ascii="Arial" w:hAnsi="Arial" w:cs="Arial"/>
+          <w:color w:val="202124"/>
+          <w:shd w:val="clear" w:color="auto" w:fill="FFFFFF"/>
+        </w:rPr>
+        <w:t> </w:t>
+      </w:r>
+      <w:r>
+        <w:rPr>
+          <w:rFonts w:ascii="Arial" w:hAnsi="Arial" w:cs="Arial"/>
+          <w:color w:val="202124"/>
+          <w:shd w:val="clear" w:color="auto" w:fill="FFFFFF"/>
+        </w:rPr>
+        <w:t xml:space="preserve"> ::</w:t>
+      </w:r>
+    </w:p>
+    <w:p>
+      <w:pPr>
+        <w:rPr>
+          <w:sz w:val="24"/>
+          <w:szCs w:val="24"/>
+        </w:rPr>
+      </w:pPr>
+      <w:bookmarkStart w:id="0" w:name="_GoBack"/>
+      <w:bookmarkEnd w:id="0"/>
+      <w:r>
+        <w:rPr>
+          <w:rFonts w:ascii="Arial" w:hAnsi="Arial" w:cs="Arial"/>
+          <w:color w:val="202124"/>
+          <w:shd w:val="clear" w:color="auto" w:fill="FFFFFF"/>
+        </w:rPr>
+        <w:t>It's mainly due to synchronization issues that need to be kept in kind when using singleton beans in a multithreaded environment. With </w:t>
+      </w:r>
+      <w:r>
+        <w:rPr>
+          <w:rFonts w:ascii="Arial" w:hAnsi="Arial" w:cs="Arial"/>
+          <w:b/>
+          <w:bCs/>
+          <w:color w:val="202124"/>
+          <w:shd w:val="clear" w:color="auto" w:fill="FFFFFF"/>
+        </w:rPr>
+        <w:t>prototype</w:t>
+      </w:r>
+      <w:r>
+        <w:rPr>
+          <w:rFonts w:ascii="Arial" w:hAnsi="Arial" w:cs="Arial"/>
+          <w:color w:val="202124"/>
+          <w:shd w:val="clear" w:color="auto" w:fill="FFFFFF"/>
+        </w:rPr>
+        <w:t> beans each request for the </w:t>
+      </w:r>
+      <w:r>
+        <w:rPr>
+          <w:rFonts w:ascii="Arial" w:hAnsi="Arial" w:cs="Arial"/>
+          <w:b/>
+          <w:bCs/>
+          <w:color w:val="202124"/>
+          <w:shd w:val="clear" w:color="auto" w:fill="FFFFFF"/>
+        </w:rPr>
+        <w:t>bean</w:t>
+      </w:r>
+      <w:r>
+        <w:rPr>
+          <w:rFonts w:ascii="Arial" w:hAnsi="Arial" w:cs="Arial"/>
+          <w:color w:val="202124"/>
+          <w:shd w:val="clear" w:color="auto" w:fill="FFFFFF"/>
+        </w:rPr>
+        <w:t> will create a new instance of the </w:t>
+      </w:r>
+      <w:r>
+        <w:rPr>
+          <w:rFonts w:ascii="Arial" w:hAnsi="Arial" w:cs="Arial"/>
+          <w:b/>
+          <w:bCs/>
+          <w:color w:val="202124"/>
+          <w:shd w:val="clear" w:color="auto" w:fill="FFFFFF"/>
+        </w:rPr>
+        <w:t>bean</w:t>
+      </w:r>
+      <w:r>
+        <w:rPr>
+          <w:rFonts w:ascii="Arial" w:hAnsi="Arial" w:cs="Arial"/>
+          <w:color w:val="202124"/>
+          <w:shd w:val="clear" w:color="auto" w:fill="FFFFFF"/>
+        </w:rPr>
+        <w:t> and thus you don't need to care about synchronizing access to the </w:t>
+      </w:r>
+      <w:r>
+        <w:rPr>
+          <w:rFonts w:ascii="Arial" w:hAnsi="Arial" w:cs="Arial"/>
+          <w:b/>
+          <w:bCs/>
+          <w:color w:val="202124"/>
+          <w:shd w:val="clear" w:color="auto" w:fill="FFFFFF"/>
+        </w:rPr>
+        <w:t>bean's</w:t>
+      </w:r>
+      <w:r>
+        <w:rPr>
+          <w:rFonts w:ascii="Arial" w:hAnsi="Arial" w:cs="Arial"/>
+          <w:color w:val="202124"/>
+          <w:shd w:val="clear" w:color="auto" w:fill="FFFFFF"/>
+        </w:rPr>
+        <w:t> state across threads</w:t>
+      </w:r>
     </w:p>
     <w:tbl>
       <w:tblPr>
@@ -2725,27 +2306,7 @@
                 <w:sz w:val="21"/>
                 <w:szCs w:val="21"/>
               </w:rPr>
-              <w:t xml:space="preserve">The bean instance will be only </w:t>
-            </w:r>
-            <w:proofErr w:type="gramStart"/>
-            <w:r>
-              <w:rPr>
-                <w:rFonts w:ascii="Verdana" w:eastAsia="Times New Roman" w:hAnsi="Verdana" w:cs="Times New Roman"/>
-                <w:color w:val="000000"/>
-                <w:sz w:val="21"/>
-                <w:szCs w:val="21"/>
-              </w:rPr>
-              <w:t>once</w:t>
-            </w:r>
-            <w:proofErr w:type="gramEnd"/>
-            <w:r>
-              <w:rPr>
-                <w:rFonts w:ascii="Verdana" w:eastAsia="Times New Roman" w:hAnsi="Verdana" w:cs="Times New Roman"/>
-                <w:color w:val="000000"/>
-                <w:sz w:val="21"/>
-                <w:szCs w:val="21"/>
-              </w:rPr>
-              <w:t xml:space="preserve"> and same instance will be returned </w:t>
+              <w:t xml:space="preserve">The bean instance will be only once and same instance will be returned </w:t>
             </w:r>
           </w:p>
           <w:p>
@@ -3203,7 +2764,6 @@
                 <w:szCs w:val="21"/>
               </w:rPr>
             </w:pPr>
-            <w:proofErr w:type="spellStart"/>
             <w:r>
               <w:rPr>
                 <w:rFonts w:ascii="Verdana" w:eastAsia="Times New Roman" w:hAnsi="Verdana" w:cs="Times New Roman"/>
@@ -3213,7 +2773,6 @@
               </w:rPr>
               <w:t>globalsession</w:t>
             </w:r>
-            <w:proofErr w:type="spellEnd"/>
           </w:p>
         </w:tc>
         <w:tc>
@@ -3317,6 +2876,7 @@
         <w:rPr>
           <w:noProof/>
         </w:rPr>
+        <w:lastRenderedPageBreak/>
         <w:drawing>
           <wp:inline distT="0" distB="0" distL="0" distR="0" wp14:anchorId="64798CF9" wp14:editId="26220FBD">
             <wp:extent cx="5019675" cy="3286125"/>
@@ -3395,23 +2955,7 @@
           <w:sz w:val="24"/>
           <w:szCs w:val="24"/>
         </w:rPr>
-        <w:t xml:space="preserve">Spring configuration file is basically </w:t>
-      </w:r>
-      <w:proofErr w:type="gramStart"/>
-      <w:r>
-        <w:rPr>
-          <w:sz w:val="24"/>
-          <w:szCs w:val="24"/>
-        </w:rPr>
-        <w:t>a</w:t>
-      </w:r>
-      <w:proofErr w:type="gramEnd"/>
-      <w:r>
-        <w:rPr>
-          <w:sz w:val="24"/>
-          <w:szCs w:val="24"/>
-        </w:rPr>
-        <w:t xml:space="preserve"> XML file which mainly contains the classes information and describes how those classes are configured and linked to each other.</w:t>
+        <w:t>Spring configuration file is basically a XML file which mainly contains the classes information and describes how those classes are configured and linked to each other.</w:t>
       </w:r>
     </w:p>
     <w:p>
@@ -3430,25 +2974,7 @@
           <w:sz w:val="28"/>
           <w:szCs w:val="28"/>
         </w:rPr>
-        <w:t>3 ways of providing the configuration meta data</w:t>
-      </w:r>
-      <w:r>
-        <w:rPr>
-          <w:b/>
-          <w:bCs/>
-          <w:sz w:val="28"/>
-          <w:szCs w:val="28"/>
-        </w:rPr>
-        <w:t xml:space="preserve"> </w:t>
-      </w:r>
-      <w:r>
-        <w:rPr>
-          <w:b/>
-          <w:bCs/>
-          <w:sz w:val="28"/>
-          <w:szCs w:val="28"/>
-        </w:rPr>
-        <w:t>to the spring container</w:t>
+        <w:t>3 ways of providing the configuration meta data to the spring container</w:t>
       </w:r>
     </w:p>
     <w:p>
@@ -3482,79 +3008,22 @@
           <w:sz w:val="24"/>
           <w:szCs w:val="24"/>
         </w:rPr>
-        <w:t>&lt;bean id="</w:t>
-      </w:r>
-      <w:proofErr w:type="spellStart"/>
-      <w:r>
-        <w:rPr>
-          <w:sz w:val="24"/>
-          <w:szCs w:val="24"/>
-        </w:rPr>
-        <w:t>interviewBitBean</w:t>
-      </w:r>
-      <w:proofErr w:type="spellEnd"/>
-      <w:r>
-        <w:rPr>
-          <w:sz w:val="24"/>
-          <w:szCs w:val="24"/>
-        </w:rPr>
-        <w:t>" class="</w:t>
-      </w:r>
-      <w:proofErr w:type="spellStart"/>
-      <w:proofErr w:type="gramStart"/>
-      <w:r>
-        <w:rPr>
-          <w:sz w:val="24"/>
-          <w:szCs w:val="24"/>
-        </w:rPr>
-        <w:t>org.intervuewBit.firstSpring</w:t>
-      </w:r>
-      <w:proofErr w:type="gramEnd"/>
-      <w:r>
-        <w:rPr>
-          <w:sz w:val="24"/>
-          <w:szCs w:val="24"/>
-        </w:rPr>
-        <w:t>.InterviewBitBean</w:t>
-      </w:r>
-      <w:proofErr w:type="spellEnd"/>
-      <w:r>
-        <w:rPr>
-          <w:sz w:val="24"/>
-          <w:szCs w:val="24"/>
-        </w:rPr>
-        <w:t>"&gt;</w:t>
-      </w:r>
-    </w:p>
-    <w:p>
-      <w:pPr>
-        <w:rPr>
-          <w:sz w:val="24"/>
-          <w:szCs w:val="24"/>
-        </w:rPr>
-      </w:pPr>
-      <w:r>
-        <w:rPr>
-          <w:sz w:val="24"/>
-          <w:szCs w:val="24"/>
-        </w:rPr>
-        <w:t xml:space="preserve">       &lt;property name="name" value="</w:t>
-      </w:r>
-      <w:proofErr w:type="spellStart"/>
-      <w:r>
-        <w:rPr>
-          <w:sz w:val="24"/>
-          <w:szCs w:val="24"/>
-        </w:rPr>
-        <w:t>InterviewBit</w:t>
-      </w:r>
-      <w:proofErr w:type="spellEnd"/>
-      <w:r>
-        <w:rPr>
-          <w:sz w:val="24"/>
-          <w:szCs w:val="24"/>
-        </w:rPr>
-        <w:t>"&gt;&lt;/property&gt;</w:t>
+        <w:t>&lt;bean id="interviewBitBean" class="org.intervuewBit.firstSpring.InterviewBitBean"&gt;</w:t>
+      </w:r>
+    </w:p>
+    <w:p>
+      <w:pPr>
+        <w:rPr>
+          <w:sz w:val="24"/>
+          <w:szCs w:val="24"/>
+        </w:rPr>
+      </w:pPr>
+      <w:r>
+        <w:rPr>
+          <w:sz w:val="24"/>
+          <w:szCs w:val="24"/>
+        </w:rPr>
+        <w:t xml:space="preserve">       &lt;property name="name" value="InterviewBit"&gt;&lt;/property&gt;</w:t>
       </w:r>
     </w:p>
     <w:p>
@@ -3640,17 +3109,8 @@
           <w:sz w:val="24"/>
           <w:szCs w:val="24"/>
         </w:rPr>
-        <w:t xml:space="preserve">public class </w:t>
-      </w:r>
-      <w:proofErr w:type="spellStart"/>
-      <w:r>
-        <w:rPr>
-          <w:sz w:val="24"/>
-          <w:szCs w:val="24"/>
-        </w:rPr>
-        <w:t>AnnotationConfig</w:t>
-      </w:r>
-      <w:proofErr w:type="spellEnd"/>
+        <w:t>public class AnnotationConfig</w:t>
+      </w:r>
     </w:p>
     <w:p>
       <w:pPr>
@@ -3694,95 +3154,23 @@
           <w:sz w:val="24"/>
           <w:szCs w:val="24"/>
         </w:rPr>
-        <w:t xml:space="preserve">public </w:t>
-      </w:r>
-      <w:proofErr w:type="spellStart"/>
-      <w:r>
-        <w:rPr>
-          <w:sz w:val="24"/>
-          <w:szCs w:val="24"/>
-        </w:rPr>
-        <w:t>MyDemo</w:t>
-      </w:r>
-      <w:proofErr w:type="spellEnd"/>
-      <w:r>
-        <w:rPr>
-          <w:sz w:val="24"/>
-          <w:szCs w:val="24"/>
-        </w:rPr>
-        <w:t xml:space="preserve"> </w:t>
-      </w:r>
-      <w:proofErr w:type="spellStart"/>
-      <w:proofErr w:type="gramStart"/>
-      <w:r>
-        <w:rPr>
-          <w:sz w:val="24"/>
-          <w:szCs w:val="24"/>
-        </w:rPr>
-        <w:t>myDemo</w:t>
-      </w:r>
-      <w:proofErr w:type="spellEnd"/>
-      <w:r>
-        <w:rPr>
-          <w:sz w:val="24"/>
-          <w:szCs w:val="24"/>
-        </w:rPr>
-        <w:t>(</w:t>
-      </w:r>
-      <w:proofErr w:type="gramEnd"/>
-      <w:r>
-        <w:rPr>
-          <w:sz w:val="24"/>
-          <w:szCs w:val="24"/>
-        </w:rPr>
-        <w:t>)</w:t>
-      </w:r>
-    </w:p>
-    <w:p>
-      <w:pPr>
-        <w:rPr>
-          <w:sz w:val="24"/>
-          <w:szCs w:val="24"/>
-        </w:rPr>
-      </w:pPr>
-      <w:r>
-        <w:rPr>
-          <w:sz w:val="24"/>
-          <w:szCs w:val="24"/>
-        </w:rPr>
-        <w:t xml:space="preserve"> </w:t>
-      </w:r>
-      <w:proofErr w:type="gramStart"/>
-      <w:r>
-        <w:rPr>
-          <w:sz w:val="24"/>
-          <w:szCs w:val="24"/>
-        </w:rPr>
-        <w:t>{ return</w:t>
-      </w:r>
-      <w:proofErr w:type="gramEnd"/>
-      <w:r>
-        <w:rPr>
-          <w:sz w:val="24"/>
-          <w:szCs w:val="24"/>
-        </w:rPr>
-        <w:t xml:space="preserve"> new </w:t>
-      </w:r>
-      <w:proofErr w:type="spellStart"/>
-      <w:r>
-        <w:rPr>
-          <w:sz w:val="24"/>
-          <w:szCs w:val="24"/>
-        </w:rPr>
-        <w:t>MyDemoImpll</w:t>
-      </w:r>
-      <w:proofErr w:type="spellEnd"/>
-      <w:r>
-        <w:rPr>
-          <w:sz w:val="24"/>
-          <w:szCs w:val="24"/>
-        </w:rPr>
-        <w:t>(); }</w:t>
+        <w:lastRenderedPageBreak/>
+        <w:t>public MyDemo myDemo()</w:t>
+      </w:r>
+    </w:p>
+    <w:p>
+      <w:pPr>
+        <w:rPr>
+          <w:sz w:val="24"/>
+          <w:szCs w:val="24"/>
+        </w:rPr>
+      </w:pPr>
+      <w:r>
+        <w:rPr>
+          <w:sz w:val="24"/>
+          <w:szCs w:val="24"/>
+        </w:rPr>
+        <w:t xml:space="preserve"> { return new MyDemoImpll(); }</w:t>
       </w:r>
     </w:p>
     <w:p>
@@ -3812,70 +3200,22 @@
           <w:sz w:val="24"/>
           <w:szCs w:val="24"/>
         </w:rPr>
-        <w:t xml:space="preserve">Annotation wiring is not active in the Spring container by default. This </w:t>
-      </w:r>
-      <w:proofErr w:type="gramStart"/>
-      <w:r>
-        <w:rPr>
-          <w:sz w:val="24"/>
-          <w:szCs w:val="24"/>
-        </w:rPr>
-        <w:t>has to</w:t>
-      </w:r>
-      <w:proofErr w:type="gramEnd"/>
-      <w:r>
-        <w:rPr>
-          <w:sz w:val="24"/>
-          <w:szCs w:val="24"/>
-        </w:rPr>
-        <w:t xml:space="preserve"> be enabled in the Spring XML configuration file as shown below</w:t>
-      </w:r>
-    </w:p>
-    <w:p>
-      <w:pPr>
-        <w:rPr>
-          <w:sz w:val="24"/>
-          <w:szCs w:val="24"/>
-        </w:rPr>
-      </w:pPr>
-      <w:r>
-        <w:rPr>
-          <w:sz w:val="24"/>
-          <w:szCs w:val="24"/>
-        </w:rPr>
-        <w:t xml:space="preserve">&lt;beans </w:t>
-      </w:r>
-      <w:proofErr w:type="spellStart"/>
-      <w:r>
-        <w:rPr>
-          <w:sz w:val="24"/>
-          <w:szCs w:val="24"/>
-        </w:rPr>
-        <w:t>xmlns</w:t>
-      </w:r>
-      <w:proofErr w:type="spellEnd"/>
-      <w:r>
-        <w:rPr>
-          <w:sz w:val="24"/>
-          <w:szCs w:val="24"/>
-        </w:rPr>
-        <w:t xml:space="preserve">="http://www.springframework.org/schema/beans" </w:t>
-      </w:r>
-      <w:proofErr w:type="spellStart"/>
-      <w:r>
-        <w:rPr>
-          <w:sz w:val="24"/>
-          <w:szCs w:val="24"/>
-        </w:rPr>
-        <w:t>xmlns</w:t>
-      </w:r>
-      <w:proofErr w:type="spellEnd"/>
-      <w:r>
-        <w:rPr>
-          <w:sz w:val="24"/>
-          <w:szCs w:val="24"/>
-        </w:rPr>
-        <w:t>:</w:t>
+        <w:t>Annotation wiring is not active in the Spring container by default. This has to be enabled in the Spring XML configuration file as shown below</w:t>
+      </w:r>
+    </w:p>
+    <w:p>
+      <w:pPr>
+        <w:rPr>
+          <w:sz w:val="24"/>
+          <w:szCs w:val="24"/>
+        </w:rPr>
+      </w:pPr>
+      <w:r>
+        <w:rPr>
+          <w:sz w:val="24"/>
+          <w:szCs w:val="24"/>
+        </w:rPr>
+        <w:t>&lt;beans xmlns="http://www.springframework.org/schema/beans" xmlns:</w:t>
       </w:r>
       <w:r>
         <w:rPr>
@@ -3901,119 +3241,22 @@
           <w:sz w:val="24"/>
           <w:szCs w:val="24"/>
         </w:rPr>
-        <w:t>&lt;</w:t>
-      </w:r>
-      <w:proofErr w:type="spellStart"/>
-      <w:proofErr w:type="gramStart"/>
-      <w:r>
-        <w:rPr>
-          <w:b/>
-          <w:bCs/>
-          <w:sz w:val="24"/>
-          <w:szCs w:val="24"/>
-        </w:rPr>
-        <w:t>context:annotation</w:t>
-      </w:r>
-      <w:proofErr w:type="gramEnd"/>
-      <w:r>
-        <w:rPr>
-          <w:b/>
-          <w:bCs/>
-          <w:sz w:val="24"/>
-          <w:szCs w:val="24"/>
-        </w:rPr>
-        <w:t>-config</w:t>
-      </w:r>
-      <w:proofErr w:type="spellEnd"/>
-      <w:r>
-        <w:rPr>
-          <w:b/>
-          <w:bCs/>
-          <w:sz w:val="24"/>
-          <w:szCs w:val="24"/>
-        </w:rPr>
-        <w:t>/&gt;</w:t>
-      </w:r>
-    </w:p>
-    <w:p>
-      <w:pPr>
-        <w:rPr>
-          <w:sz w:val="24"/>
-          <w:szCs w:val="24"/>
-        </w:rPr>
-      </w:pPr>
-      <w:r>
-        <w:rPr>
-          <w:sz w:val="24"/>
-          <w:szCs w:val="24"/>
-        </w:rPr>
-        <w:t>&lt;beans &amp;</w:t>
-      </w:r>
-      <w:proofErr w:type="spellStart"/>
-      <w:proofErr w:type="gramStart"/>
-      <w:r>
-        <w:rPr>
-          <w:sz w:val="24"/>
-          <w:szCs w:val="24"/>
-        </w:rPr>
-        <w:t>hellip</w:t>
-      </w:r>
-      <w:proofErr w:type="spellEnd"/>
-      <w:r>
-        <w:rPr>
-          <w:sz w:val="24"/>
-          <w:szCs w:val="24"/>
-        </w:rPr>
-        <w:t>;&amp;</w:t>
-      </w:r>
-      <w:proofErr w:type="spellStart"/>
-      <w:proofErr w:type="gramEnd"/>
-      <w:r>
-        <w:rPr>
-          <w:sz w:val="24"/>
-          <w:szCs w:val="24"/>
-        </w:rPr>
-        <w:t>hellip</w:t>
-      </w:r>
-      <w:proofErr w:type="spellEnd"/>
-      <w:r>
-        <w:rPr>
-          <w:sz w:val="24"/>
-          <w:szCs w:val="24"/>
-        </w:rPr>
-        <w:t>;&amp;</w:t>
-      </w:r>
-      <w:proofErr w:type="spellStart"/>
-      <w:r>
-        <w:rPr>
-          <w:sz w:val="24"/>
-          <w:szCs w:val="24"/>
-        </w:rPr>
-        <w:t>hellip</w:t>
-      </w:r>
-      <w:proofErr w:type="spellEnd"/>
-      <w:r>
-        <w:rPr>
-          <w:sz w:val="24"/>
-          <w:szCs w:val="24"/>
-        </w:rPr>
-        <w:t>;&amp;</w:t>
-      </w:r>
-      <w:proofErr w:type="spellStart"/>
-      <w:r>
-        <w:rPr>
-          <w:sz w:val="24"/>
-          <w:szCs w:val="24"/>
-        </w:rPr>
-        <w:t>hellip</w:t>
-      </w:r>
-      <w:proofErr w:type="spellEnd"/>
-      <w:r>
-        <w:rPr>
-          <w:sz w:val="24"/>
-          <w:szCs w:val="24"/>
-        </w:rPr>
-        <w:t>; /&gt;</w:t>
+        <w:t>&lt;context:annotation-config/&gt;</w:t>
+      </w:r>
+    </w:p>
+    <w:p>
+      <w:pPr>
+        <w:rPr>
+          <w:sz w:val="24"/>
+          <w:szCs w:val="24"/>
+        </w:rPr>
+      </w:pPr>
+      <w:r>
+        <w:rPr>
+          <w:sz w:val="24"/>
+          <w:szCs w:val="24"/>
+        </w:rPr>
+        <w:t>&lt;beans &amp;hellip;&amp;hellip;&amp;hellip;&amp;hellip; /&gt;</w:t>
       </w:r>
     </w:p>
     <w:p>
@@ -4114,7 +3357,6 @@
           <w:sz w:val="24"/>
           <w:szCs w:val="24"/>
         </w:rPr>
-        <w:lastRenderedPageBreak/>
         <w:t>Classes annotated with @Configuration allows to define inter-bean dependencies by simply calling other @Bean methods in the same class.</w:t>
       </w:r>
     </w:p>
@@ -4162,23 +3404,7 @@
           <w:sz w:val="24"/>
           <w:szCs w:val="24"/>
         </w:rPr>
-        <w:t xml:space="preserve">The </w:t>
-      </w:r>
-      <w:proofErr w:type="spellStart"/>
-      <w:r>
-        <w:rPr>
-          <w:sz w:val="24"/>
-          <w:szCs w:val="24"/>
-        </w:rPr>
-        <w:t>IoC</w:t>
-      </w:r>
-      <w:proofErr w:type="spellEnd"/>
-      <w:r>
-        <w:rPr>
-          <w:sz w:val="24"/>
-          <w:szCs w:val="24"/>
-        </w:rPr>
-        <w:t xml:space="preserve"> container instantiates the bean from the bean’s definition in the XML file.</w:t>
+        <w:t>The IoC container instantiates the bean from the bean’s definition in the XML file.</w:t>
       </w:r>
     </w:p>
     <w:p>
@@ -4194,23 +3420,7 @@
           <w:sz w:val="24"/>
           <w:szCs w:val="24"/>
         </w:rPr>
-        <w:t xml:space="preserve">Spring then populates </w:t>
-      </w:r>
-      <w:proofErr w:type="gramStart"/>
-      <w:r>
-        <w:rPr>
-          <w:sz w:val="24"/>
-          <w:szCs w:val="24"/>
-        </w:rPr>
-        <w:t>all of</w:t>
-      </w:r>
-      <w:proofErr w:type="gramEnd"/>
-      <w:r>
-        <w:rPr>
-          <w:sz w:val="24"/>
-          <w:szCs w:val="24"/>
-        </w:rPr>
-        <w:t xml:space="preserve"> the properties using the dependency injection as specified in the bean definition.</w:t>
+        <w:t>Spring then populates all of the properties using the dependency injection as specified in the bean definition.</w:t>
       </w:r>
     </w:p>
     <w:p>
@@ -4230,48 +3440,7 @@
           <w:sz w:val="24"/>
           <w:szCs w:val="24"/>
         </w:rPr>
-        <w:t xml:space="preserve">The bean factory container calls </w:t>
-      </w:r>
-      <w:proofErr w:type="spellStart"/>
-      <w:proofErr w:type="gramStart"/>
-      <w:r>
-        <w:rPr>
-          <w:sz w:val="24"/>
-          <w:szCs w:val="24"/>
-        </w:rPr>
-        <w:t>setBeanName</w:t>
-      </w:r>
-      <w:proofErr w:type="spellEnd"/>
-      <w:r>
-        <w:rPr>
-          <w:sz w:val="24"/>
-          <w:szCs w:val="24"/>
-        </w:rPr>
-        <w:t>(</w:t>
-      </w:r>
-      <w:proofErr w:type="gramEnd"/>
-      <w:r>
-        <w:rPr>
-          <w:sz w:val="24"/>
-          <w:szCs w:val="24"/>
-        </w:rPr>
-        <w:t xml:space="preserve">) which takes the bean ID and the corresponding bean has to implement </w:t>
-      </w:r>
-      <w:proofErr w:type="spellStart"/>
-      <w:r>
-        <w:rPr>
-          <w:sz w:val="24"/>
-          <w:szCs w:val="24"/>
-        </w:rPr>
-        <w:t>BeanNameAware</w:t>
-      </w:r>
-      <w:proofErr w:type="spellEnd"/>
-      <w:r>
-        <w:rPr>
-          <w:sz w:val="24"/>
-          <w:szCs w:val="24"/>
-        </w:rPr>
-        <w:t xml:space="preserve"> interface.</w:t>
+        <w:t>The bean factory container calls setBeanName() which takes the bean ID and the corresponding bean has to implement BeanNameAware interface.</w:t>
       </w:r>
     </w:p>
     <w:p>
@@ -4291,48 +3460,7 @@
           <w:sz w:val="24"/>
           <w:szCs w:val="24"/>
         </w:rPr>
-        <w:t xml:space="preserve">The factory then calls </w:t>
-      </w:r>
-      <w:proofErr w:type="spellStart"/>
-      <w:proofErr w:type="gramStart"/>
-      <w:r>
-        <w:rPr>
-          <w:sz w:val="24"/>
-          <w:szCs w:val="24"/>
-        </w:rPr>
-        <w:t>setBeanFactory</w:t>
-      </w:r>
-      <w:proofErr w:type="spellEnd"/>
-      <w:r>
-        <w:rPr>
-          <w:sz w:val="24"/>
-          <w:szCs w:val="24"/>
-        </w:rPr>
-        <w:t>(</w:t>
-      </w:r>
-      <w:proofErr w:type="gramEnd"/>
-      <w:r>
-        <w:rPr>
-          <w:sz w:val="24"/>
-          <w:szCs w:val="24"/>
-        </w:rPr>
-        <w:t xml:space="preserve">) by passing an instance of itself (if </w:t>
-      </w:r>
-      <w:proofErr w:type="spellStart"/>
-      <w:r>
-        <w:rPr>
-          <w:sz w:val="24"/>
-          <w:szCs w:val="24"/>
-        </w:rPr>
-        <w:t>BeanFactoryAware</w:t>
-      </w:r>
-      <w:proofErr w:type="spellEnd"/>
-      <w:r>
-        <w:rPr>
-          <w:sz w:val="24"/>
-          <w:szCs w:val="24"/>
-        </w:rPr>
-        <w:t xml:space="preserve"> interface is implemented in the bean).</w:t>
+        <w:t>The factory then calls setBeanFactory() by passing an instance of itself (if BeanFactoryAware interface is implemented in the bean).</w:t>
       </w:r>
     </w:p>
     <w:p>
@@ -4352,48 +3480,7 @@
           <w:sz w:val="24"/>
           <w:szCs w:val="24"/>
         </w:rPr>
-        <w:t xml:space="preserve">If </w:t>
-      </w:r>
-      <w:proofErr w:type="spellStart"/>
-      <w:r>
-        <w:rPr>
-          <w:sz w:val="24"/>
-          <w:szCs w:val="24"/>
-        </w:rPr>
-        <w:t>BeanPostProcessors</w:t>
-      </w:r>
-      <w:proofErr w:type="spellEnd"/>
-      <w:r>
-        <w:rPr>
-          <w:sz w:val="24"/>
-          <w:szCs w:val="24"/>
-        </w:rPr>
-        <w:t xml:space="preserve"> is associated with a bean, then the </w:t>
-      </w:r>
-      <w:proofErr w:type="spellStart"/>
-      <w:proofErr w:type="gramStart"/>
-      <w:r>
-        <w:rPr>
-          <w:sz w:val="24"/>
-          <w:szCs w:val="24"/>
-        </w:rPr>
-        <w:t>preProcessBeforeInitialization</w:t>
-      </w:r>
-      <w:proofErr w:type="spellEnd"/>
-      <w:r>
-        <w:rPr>
-          <w:sz w:val="24"/>
-          <w:szCs w:val="24"/>
-        </w:rPr>
-        <w:t>(</w:t>
-      </w:r>
-      <w:proofErr w:type="gramEnd"/>
-      <w:r>
-        <w:rPr>
-          <w:sz w:val="24"/>
-          <w:szCs w:val="24"/>
-        </w:rPr>
-        <w:t>) methods are invoked.</w:t>
+        <w:t>If BeanPostProcessors is associated with a bean, then the preProcessBeforeInitialization() methods are invoked.</w:t>
       </w:r>
     </w:p>
     <w:p>
@@ -4413,23 +3500,7 @@
           <w:sz w:val="24"/>
           <w:szCs w:val="24"/>
         </w:rPr>
-        <w:t xml:space="preserve">If an </w:t>
-      </w:r>
-      <w:proofErr w:type="spellStart"/>
-      <w:r>
-        <w:rPr>
-          <w:sz w:val="24"/>
-          <w:szCs w:val="24"/>
-        </w:rPr>
-        <w:t>init</w:t>
-      </w:r>
-      <w:proofErr w:type="spellEnd"/>
-      <w:r>
-        <w:rPr>
-          <w:sz w:val="24"/>
-          <w:szCs w:val="24"/>
-        </w:rPr>
-        <w:t>-method is specified, then it will be called.</w:t>
+        <w:t>If an init-method is specified, then it will be called.</w:t>
       </w:r>
     </w:p>
     <w:p>
@@ -4449,48 +3520,7 @@
           <w:sz w:val="24"/>
           <w:szCs w:val="24"/>
         </w:rPr>
-        <w:t xml:space="preserve">Lastly, </w:t>
-      </w:r>
-      <w:proofErr w:type="spellStart"/>
-      <w:proofErr w:type="gramStart"/>
-      <w:r>
-        <w:rPr>
-          <w:sz w:val="24"/>
-          <w:szCs w:val="24"/>
-        </w:rPr>
-        <w:t>postProcessAfterInitialization</w:t>
-      </w:r>
-      <w:proofErr w:type="spellEnd"/>
-      <w:r>
-        <w:rPr>
-          <w:sz w:val="24"/>
-          <w:szCs w:val="24"/>
-        </w:rPr>
-        <w:t>(</w:t>
-      </w:r>
-      <w:proofErr w:type="gramEnd"/>
-      <w:r>
-        <w:rPr>
-          <w:sz w:val="24"/>
-          <w:szCs w:val="24"/>
-        </w:rPr>
-        <w:t xml:space="preserve">) methods will be called if there are any </w:t>
-      </w:r>
-      <w:proofErr w:type="spellStart"/>
-      <w:r>
-        <w:rPr>
-          <w:sz w:val="24"/>
-          <w:szCs w:val="24"/>
-        </w:rPr>
-        <w:t>BeanPostProcessors</w:t>
-      </w:r>
-      <w:proofErr w:type="spellEnd"/>
-      <w:r>
-        <w:rPr>
-          <w:sz w:val="24"/>
-          <w:szCs w:val="24"/>
-        </w:rPr>
-        <w:t xml:space="preserve"> associated with the bean needs to be run post the creation.</w:t>
+        <w:t>Lastly, postProcessAfterInitialization() methods will be called if there are any BeanPostProcessors associated with the bean needs to be run post the creation.</w:t>
       </w:r>
     </w:p>
     <w:p>
@@ -4509,9 +3539,53 @@
           <w:sz w:val="32"/>
           <w:szCs w:val="32"/>
         </w:rPr>
-        <w:t xml:space="preserve">What do you understand by Bean </w:t>
-      </w:r>
-      <w:proofErr w:type="gramStart"/>
+        <w:t>What do you understand by Bean Wiring.</w:t>
+      </w:r>
+    </w:p>
+    <w:p>
+      <w:pPr>
+        <w:rPr>
+          <w:rFonts w:cstheme="minorHAnsi"/>
+          <w:sz w:val="24"/>
+          <w:szCs w:val="24"/>
+          <w:shd w:val="clear" w:color="auto" w:fill="FFFFFF"/>
+        </w:rPr>
+      </w:pPr>
+      <w:r>
+        <w:rPr>
+          <w:rFonts w:cstheme="minorHAnsi"/>
+          <w:sz w:val="24"/>
+          <w:szCs w:val="24"/>
+          <w:shd w:val="clear" w:color="auto" w:fill="FFFFFF"/>
+        </w:rPr>
+        <w:t xml:space="preserve">When beans are combined together within the Spring container, it’s called wiring or bean wiring. </w:t>
+      </w:r>
+    </w:p>
+    <w:p>
+      <w:pPr>
+        <w:rPr>
+          <w:rFonts w:cstheme="minorHAnsi"/>
+          <w:sz w:val="24"/>
+          <w:szCs w:val="24"/>
+          <w:shd w:val="clear" w:color="auto" w:fill="FFFFFF"/>
+        </w:rPr>
+      </w:pPr>
+      <w:r>
+        <w:rPr>
+          <w:rFonts w:cstheme="minorHAnsi"/>
+          <w:sz w:val="24"/>
+          <w:szCs w:val="24"/>
+          <w:shd w:val="clear" w:color="auto" w:fill="FFFFFF"/>
+        </w:rPr>
+        <w:lastRenderedPageBreak/>
+        <w:t>The Spring container needs to know what beans are needed and how the container should use dependency injection to tie the beans together, while wiring beans.</w:t>
+      </w:r>
+    </w:p>
+    <w:p>
+      <w:pPr>
+        <w:pStyle w:val="NormalWeb"/>
+        <w:shd w:val="clear" w:color="auto" w:fill="FFFFFF"/>
+      </w:pPr>
       <w:r>
         <w:rPr>
           <w:b/>
@@ -4519,66 +3593,19 @@
           <w:sz w:val="32"/>
           <w:szCs w:val="32"/>
         </w:rPr>
-        <w:t>Wiring.</w:t>
-      </w:r>
-      <w:proofErr w:type="gramEnd"/>
-    </w:p>
-    <w:p>
-      <w:pPr>
-        <w:rPr>
-          <w:rFonts w:cstheme="minorHAnsi"/>
-          <w:sz w:val="24"/>
-          <w:szCs w:val="24"/>
-          <w:shd w:val="clear" w:color="auto" w:fill="FFFFFF"/>
-        </w:rPr>
-      </w:pPr>
-      <w:r>
-        <w:rPr>
-          <w:rFonts w:cstheme="minorHAnsi"/>
-          <w:sz w:val="24"/>
-          <w:szCs w:val="24"/>
-          <w:shd w:val="clear" w:color="auto" w:fill="FFFFFF"/>
-        </w:rPr>
-        <w:t xml:space="preserve">When beans are </w:t>
-      </w:r>
-      <w:proofErr w:type="gramStart"/>
-      <w:r>
-        <w:rPr>
-          <w:rFonts w:cstheme="minorHAnsi"/>
-          <w:sz w:val="24"/>
-          <w:szCs w:val="24"/>
-          <w:shd w:val="clear" w:color="auto" w:fill="FFFFFF"/>
-        </w:rPr>
-        <w:t>combined together</w:t>
-      </w:r>
-      <w:proofErr w:type="gramEnd"/>
-      <w:r>
-        <w:rPr>
-          <w:rFonts w:cstheme="minorHAnsi"/>
-          <w:sz w:val="24"/>
-          <w:szCs w:val="24"/>
-          <w:shd w:val="clear" w:color="auto" w:fill="FFFFFF"/>
-        </w:rPr>
-        <w:t xml:space="preserve"> within the Spring container, it’s called wiring or bean wiring. </w:t>
-      </w:r>
-    </w:p>
-    <w:p>
-      <w:pPr>
-        <w:rPr>
-          <w:rFonts w:cstheme="minorHAnsi"/>
-          <w:sz w:val="24"/>
-          <w:szCs w:val="24"/>
-          <w:shd w:val="clear" w:color="auto" w:fill="FFFFFF"/>
-        </w:rPr>
-      </w:pPr>
-      <w:r>
-        <w:rPr>
-          <w:rFonts w:cstheme="minorHAnsi"/>
-          <w:sz w:val="24"/>
-          <w:szCs w:val="24"/>
-          <w:shd w:val="clear" w:color="auto" w:fill="FFFFFF"/>
-        </w:rPr>
-        <w:t>The Spring container needs to know what beans are needed and how the container should use dependency injection to tie the beans together, while wiring beans.</w:t>
+        <w:t>Auto Wiring</w:t>
+      </w:r>
+      <w:r>
+        <w:t xml:space="preserve"> - </w:t>
+      </w:r>
+      <w:r>
+        <w:rPr>
+          <w:highlight w:val="yellow"/>
+        </w:rPr>
+        <w:t>Autowiring enables the programmer to inject the bean automatically</w:t>
+      </w:r>
+      <w:r>
+        <w:t>. We don't need to write explicit injection logic.</w:t>
       </w:r>
     </w:p>
     <w:p>
@@ -4588,32 +3615,9 @@
       </w:pPr>
       <w:r>
         <w:rPr>
-          <w:b/>
-          <w:bCs/>
-          <w:sz w:val="32"/>
-          <w:szCs w:val="32"/>
-        </w:rPr>
-        <w:t>Auto Wiring</w:t>
-      </w:r>
-      <w:r>
-        <w:t xml:space="preserve"> - </w:t>
-      </w:r>
-      <w:proofErr w:type="spellStart"/>
-      <w:r>
-        <w:rPr>
           <w:highlight w:val="yellow"/>
         </w:rPr>
-        <w:t>Autowiring</w:t>
-      </w:r>
-      <w:proofErr w:type="spellEnd"/>
-      <w:r>
-        <w:rPr>
-          <w:highlight w:val="yellow"/>
-        </w:rPr>
-        <w:t xml:space="preserve"> enables the programmer to inject the bean automatically</w:t>
-      </w:r>
-      <w:r>
-        <w:t>. We don't need to write explicit injection logic.</w:t>
+        <w:t>Autowiring can not be used to inject primitive and string values. It works with reference only.</w:t>
       </w:r>
     </w:p>
     <w:p>
@@ -4621,45 +3625,10 @@
         <w:pStyle w:val="NormalWeb"/>
         <w:shd w:val="clear" w:color="auto" w:fill="FFFFFF"/>
       </w:pPr>
-      <w:proofErr w:type="spellStart"/>
-      <w:r>
-        <w:rPr>
-          <w:highlight w:val="yellow"/>
-        </w:rPr>
-        <w:t>Autowiring</w:t>
-      </w:r>
-      <w:proofErr w:type="spellEnd"/>
-      <w:r>
-        <w:rPr>
-          <w:highlight w:val="yellow"/>
-        </w:rPr>
-        <w:t xml:space="preserve"> </w:t>
-      </w:r>
-      <w:proofErr w:type="spellStart"/>
-      <w:r>
-        <w:rPr>
-          <w:highlight w:val="yellow"/>
-        </w:rPr>
-        <w:t>can not</w:t>
-      </w:r>
-      <w:proofErr w:type="spellEnd"/>
-      <w:r>
-        <w:rPr>
-          <w:highlight w:val="yellow"/>
-        </w:rPr>
-        <w:t xml:space="preserve"> be used to inject primitive and string values. It works with reference only.</w:t>
-      </w:r>
-    </w:p>
-    <w:p>
-      <w:pPr>
-        <w:pStyle w:val="NormalWeb"/>
-        <w:shd w:val="clear" w:color="auto" w:fill="FFFFFF"/>
-      </w:pPr>
       <w:r>
         <w:rPr>
           <w:noProof/>
         </w:rPr>
-        <w:lastRenderedPageBreak/>
         <w:drawing>
           <wp:inline distT="0" distB="0" distL="0" distR="0" wp14:anchorId="22BEFDF9" wp14:editId="14220763">
             <wp:extent cx="5457825" cy="3095625"/>
@@ -4746,95 +3715,25 @@
           <w:szCs w:val="21"/>
         </w:rPr>
         <w:tab/>
-        <w:t>&lt;bean id="emp" class="</w:t>
-      </w:r>
-      <w:proofErr w:type="spellStart"/>
-      <w:proofErr w:type="gramStart"/>
-      <w:r>
+        <w:t>&lt;bean id="emp" class="com.javatpoint.Employee" autowire="byName" /&gt;</w:t>
+      </w:r>
+    </w:p>
+    <w:p>
+      <w:pPr>
+        <w:pStyle w:val="NormalWeb"/>
+        <w:shd w:val="clear" w:color="auto" w:fill="FFFFFF"/>
         <w:rPr>
           <w:rFonts w:ascii="Verdana" w:hAnsi="Verdana"/>
           <w:color w:val="000000"/>
           <w:sz w:val="21"/>
           <w:szCs w:val="21"/>
         </w:rPr>
-        <w:t>com.javatpoint</w:t>
-      </w:r>
-      <w:proofErr w:type="gramEnd"/>
-      <w:r>
-        <w:rPr>
-          <w:rFonts w:ascii="Verdana" w:hAnsi="Verdana"/>
-          <w:color w:val="000000"/>
-          <w:sz w:val="21"/>
-          <w:szCs w:val="21"/>
-        </w:rPr>
-        <w:t>.Employee</w:t>
-      </w:r>
-      <w:proofErr w:type="spellEnd"/>
-      <w:r>
-        <w:rPr>
-          <w:rFonts w:ascii="Verdana" w:hAnsi="Verdana"/>
-          <w:color w:val="000000"/>
-          <w:sz w:val="21"/>
-          <w:szCs w:val="21"/>
-        </w:rPr>
-        <w:t xml:space="preserve">" </w:t>
-      </w:r>
-      <w:proofErr w:type="spellStart"/>
-      <w:r>
-        <w:rPr>
-          <w:rFonts w:ascii="Verdana" w:hAnsi="Verdana"/>
-          <w:color w:val="000000"/>
-          <w:sz w:val="21"/>
-          <w:szCs w:val="21"/>
-        </w:rPr>
-        <w:t>autowire</w:t>
-      </w:r>
-      <w:proofErr w:type="spellEnd"/>
-      <w:r>
-        <w:rPr>
-          <w:rFonts w:ascii="Verdana" w:hAnsi="Verdana"/>
-          <w:color w:val="000000"/>
-          <w:sz w:val="21"/>
-          <w:szCs w:val="21"/>
-        </w:rPr>
-        <w:t>="</w:t>
-      </w:r>
-      <w:proofErr w:type="spellStart"/>
-      <w:r>
-        <w:rPr>
-          <w:rFonts w:ascii="Verdana" w:hAnsi="Verdana"/>
-          <w:color w:val="000000"/>
-          <w:sz w:val="21"/>
-          <w:szCs w:val="21"/>
-        </w:rPr>
-        <w:t>byName</w:t>
-      </w:r>
-      <w:proofErr w:type="spellEnd"/>
-      <w:r>
-        <w:rPr>
-          <w:rFonts w:ascii="Verdana" w:hAnsi="Verdana"/>
-          <w:color w:val="000000"/>
-          <w:sz w:val="21"/>
-          <w:szCs w:val="21"/>
-        </w:rPr>
-        <w:t>" /&gt;</w:t>
-      </w:r>
-    </w:p>
-    <w:p>
-      <w:pPr>
-        <w:pStyle w:val="NormalWeb"/>
-        <w:shd w:val="clear" w:color="auto" w:fill="FFFFFF"/>
-        <w:rPr>
-          <w:rFonts w:ascii="Verdana" w:hAnsi="Verdana"/>
-          <w:color w:val="000000"/>
-          <w:sz w:val="21"/>
-          <w:szCs w:val="21"/>
-        </w:rPr>
       </w:pPr>
       <w:r>
         <w:rPr>
           <w:noProof/>
         </w:rPr>
+        <w:lastRenderedPageBreak/>
         <w:drawing>
           <wp:inline distT="0" distB="0" distL="0" distR="0" wp14:anchorId="788210D7" wp14:editId="30CD0AEE">
             <wp:extent cx="5410200" cy="3705225"/>
@@ -4901,27 +3800,10 @@
           <w:b/>
           <w:bCs/>
         </w:rPr>
-        <w:lastRenderedPageBreak/>
         <w:t>Overriding possibility:</w:t>
       </w:r>
       <w:r>
-        <w:t xml:space="preserve"> Dependencies are specified using &lt;constructor-</w:t>
-      </w:r>
-      <w:proofErr w:type="spellStart"/>
-      <w:r>
-        <w:t>arg</w:t>
-      </w:r>
-      <w:proofErr w:type="spellEnd"/>
-      <w:r>
-        <w:t xml:space="preserve">&gt; and &lt;property&gt; settings which overrides </w:t>
-      </w:r>
-      <w:proofErr w:type="spellStart"/>
-      <w:r>
-        <w:t>autowiring</w:t>
-      </w:r>
-      <w:proofErr w:type="spellEnd"/>
-      <w:r>
-        <w:t>.</w:t>
+        <w:t xml:space="preserve"> Dependencies are specified using &lt;constructor-arg&gt; and &lt;property&gt; settings which overrides autowiring.</w:t>
       </w:r>
     </w:p>
     <w:p>
@@ -4938,15 +3820,7 @@
         <w:t>Data types restriction:</w:t>
       </w:r>
       <w:r>
-        <w:t xml:space="preserve"> Primitive data types, Strings and Classes can’t be </w:t>
-      </w:r>
-      <w:proofErr w:type="spellStart"/>
-      <w:r>
-        <w:t>autowired</w:t>
-      </w:r>
-      <w:proofErr w:type="spellEnd"/>
-      <w:r>
-        <w:t>.</w:t>
+        <w:t xml:space="preserve"> Primitive data types, Strings and Classes can’t be autowired.</w:t>
       </w:r>
     </w:p>
     <w:p>
@@ -5001,25 +3875,7 @@
           <w:sz w:val="24"/>
           <w:szCs w:val="24"/>
         </w:rPr>
-        <w:t>(</w:t>
-      </w:r>
-      <w:proofErr w:type="spellStart"/>
-      <w:r>
-        <w:rPr>
-          <w:rFonts w:cstheme="minorHAnsi"/>
-          <w:sz w:val="24"/>
-          <w:szCs w:val="24"/>
-        </w:rPr>
-        <w:t>i</w:t>
-      </w:r>
-      <w:proofErr w:type="spellEnd"/>
-      <w:r>
-        <w:rPr>
-          <w:rFonts w:cstheme="minorHAnsi"/>
-          <w:sz w:val="24"/>
-          <w:szCs w:val="24"/>
-        </w:rPr>
-        <w:t xml:space="preserve">) </w:t>
+        <w:t xml:space="preserve">(i) </w:t>
       </w:r>
       <w:r>
         <w:rPr>
@@ -5072,53 +3928,7 @@
           <w:sz w:val="24"/>
           <w:szCs w:val="24"/>
         </w:rPr>
-        <w:t>- we use &lt;</w:t>
-      </w:r>
-      <w:proofErr w:type="spellStart"/>
-      <w:proofErr w:type="gramStart"/>
-      <w:r>
-        <w:rPr>
-          <w:rFonts w:cstheme="minorHAnsi"/>
-          <w:sz w:val="24"/>
-          <w:szCs w:val="24"/>
-        </w:rPr>
-        <w:t>context:component</w:t>
-      </w:r>
-      <w:proofErr w:type="gramEnd"/>
-      <w:r>
-        <w:rPr>
-          <w:rFonts w:cstheme="minorHAnsi"/>
-          <w:sz w:val="24"/>
-          <w:szCs w:val="24"/>
-        </w:rPr>
-        <w:t>-scan</w:t>
-      </w:r>
-      <w:proofErr w:type="spellEnd"/>
-      <w:r>
-        <w:rPr>
-          <w:rFonts w:cstheme="minorHAnsi"/>
-          <w:sz w:val="24"/>
-          <w:szCs w:val="24"/>
-        </w:rPr>
-        <w:t xml:space="preserve"> base-package=”</w:t>
-      </w:r>
-      <w:proofErr w:type="spellStart"/>
-      <w:r>
-        <w:rPr>
-          <w:rFonts w:cstheme="minorHAnsi"/>
-          <w:sz w:val="24"/>
-          <w:szCs w:val="24"/>
-        </w:rPr>
-        <w:t>com.demo.compscanex</w:t>
-      </w:r>
-      <w:proofErr w:type="spellEnd"/>
-      <w:r>
-        <w:rPr>
-          <w:rFonts w:cstheme="minorHAnsi"/>
-          <w:sz w:val="24"/>
-          <w:szCs w:val="24"/>
-        </w:rPr>
-        <w:t>”/&gt;</w:t>
+        <w:t>- we use &lt;context:component-scan base-package=”com.demo.compscanex”/&gt;</w:t>
       </w:r>
     </w:p>
     <w:p>
@@ -5185,57 +3995,26 @@
           <w:sz w:val="24"/>
           <w:szCs w:val="24"/>
         </w:rPr>
-        <w:t>. For defining a bean, the Spring’s XML based configuration metadata provides the use of &lt;bean&gt; element inside the &lt;property&gt; or &lt;constructor-</w:t>
-      </w:r>
-      <w:proofErr w:type="spellStart"/>
-      <w:r>
-        <w:rPr>
-          <w:rFonts w:cstheme="minorHAnsi"/>
-          <w:sz w:val="24"/>
-          <w:szCs w:val="24"/>
-        </w:rPr>
-        <w:t>arg</w:t>
-      </w:r>
-      <w:proofErr w:type="spellEnd"/>
-      <w:r>
-        <w:rPr>
-          <w:rFonts w:cstheme="minorHAnsi"/>
-          <w:sz w:val="24"/>
-          <w:szCs w:val="24"/>
-        </w:rPr>
-        <w:t xml:space="preserve">&gt;. </w:t>
-      </w:r>
-      <w:r>
-        <w:rPr>
-          <w:rFonts w:cstheme="minorHAnsi"/>
-          <w:b/>
-          <w:bCs/>
-          <w:sz w:val="24"/>
-          <w:szCs w:val="24"/>
-        </w:rPr>
-        <w:t xml:space="preserve">Inner beans are always </w:t>
-      </w:r>
-      <w:proofErr w:type="gramStart"/>
-      <w:r>
-        <w:rPr>
-          <w:rFonts w:cstheme="minorHAnsi"/>
-          <w:b/>
-          <w:bCs/>
-          <w:sz w:val="24"/>
-          <w:szCs w:val="24"/>
-        </w:rPr>
-        <w:t>anonymous</w:t>
-      </w:r>
-      <w:proofErr w:type="gramEnd"/>
-      <w:r>
-        <w:rPr>
-          <w:rFonts w:cstheme="minorHAnsi"/>
-          <w:b/>
-          <w:bCs/>
-          <w:sz w:val="24"/>
-          <w:szCs w:val="24"/>
-        </w:rPr>
-        <w:t xml:space="preserve"> and they are always scoped as prototypes.</w:t>
+        <w:t xml:space="preserve">. For defining a bean, the Spring’s XML based configuration metadata provides the use of &lt;bean&gt; </w:t>
+      </w:r>
+      <w:r>
+        <w:rPr>
+          <w:rFonts w:cstheme="minorHAnsi"/>
+          <w:sz w:val="24"/>
+          <w:szCs w:val="24"/>
+        </w:rPr>
+        <w:lastRenderedPageBreak/>
+        <w:t xml:space="preserve">element inside the &lt;property&gt; or &lt;constructor-arg&gt;. </w:t>
+      </w:r>
+      <w:r>
+        <w:rPr>
+          <w:rFonts w:cstheme="minorHAnsi"/>
+          <w:b/>
+          <w:bCs/>
+          <w:sz w:val="24"/>
+          <w:szCs w:val="24"/>
+        </w:rPr>
+        <w:t>Inner beans are always anonymous and they are always scoped as prototypes.</w:t>
       </w:r>
     </w:p>
     <w:p>
@@ -5307,28 +4086,8 @@
           <w:sz w:val="24"/>
           <w:szCs w:val="24"/>
         </w:rPr>
-        <w:t xml:space="preserve">private Person </w:t>
-      </w:r>
-      <w:proofErr w:type="spellStart"/>
-      <w:proofErr w:type="gramStart"/>
-      <w:r>
-        <w:rPr>
-          <w:rFonts w:cstheme="minorHAnsi"/>
-          <w:sz w:val="24"/>
-          <w:szCs w:val="24"/>
-        </w:rPr>
-        <w:t>person</w:t>
-      </w:r>
-      <w:proofErr w:type="spellEnd"/>
-      <w:r>
-        <w:rPr>
-          <w:rFonts w:cstheme="minorHAnsi"/>
-          <w:sz w:val="24"/>
-          <w:szCs w:val="24"/>
-        </w:rPr>
-        <w:t>;</w:t>
-      </w:r>
-      <w:proofErr w:type="gramEnd"/>
+        <w:t>private Person person;</w:t>
+      </w:r>
     </w:p>
     <w:p>
       <w:pPr>
@@ -5412,45 +4171,25 @@
           <w:sz w:val="24"/>
           <w:szCs w:val="24"/>
         </w:rPr>
-        <w:t xml:space="preserve">private String </w:t>
-      </w:r>
-      <w:proofErr w:type="gramStart"/>
-      <w:r>
-        <w:rPr>
-          <w:rFonts w:cstheme="minorHAnsi"/>
-          <w:sz w:val="24"/>
-          <w:szCs w:val="24"/>
-        </w:rPr>
-        <w:t>name;</w:t>
-      </w:r>
-      <w:proofErr w:type="gramEnd"/>
-    </w:p>
-    <w:p>
-      <w:pPr>
-        <w:rPr>
-          <w:rFonts w:cstheme="minorHAnsi"/>
-          <w:sz w:val="24"/>
-          <w:szCs w:val="24"/>
-        </w:rPr>
-      </w:pPr>
-      <w:r>
-        <w:rPr>
-          <w:rFonts w:cstheme="minorHAnsi"/>
-          <w:sz w:val="24"/>
-          <w:szCs w:val="24"/>
-        </w:rPr>
-        <w:t xml:space="preserve">private String </w:t>
-      </w:r>
-      <w:proofErr w:type="gramStart"/>
-      <w:r>
-        <w:rPr>
-          <w:rFonts w:cstheme="minorHAnsi"/>
-          <w:sz w:val="24"/>
-          <w:szCs w:val="24"/>
-        </w:rPr>
-        <w:t>address;</w:t>
-      </w:r>
-      <w:proofErr w:type="gramEnd"/>
+        <w:t>private String name;</w:t>
+      </w:r>
+    </w:p>
+    <w:p>
+      <w:pPr>
+        <w:rPr>
+          <w:rFonts w:cstheme="minorHAnsi"/>
+          <w:sz w:val="24"/>
+          <w:szCs w:val="24"/>
+        </w:rPr>
+      </w:pPr>
+      <w:r>
+        <w:rPr>
+          <w:rFonts w:cstheme="minorHAnsi"/>
+          <w:sz w:val="24"/>
+          <w:szCs w:val="24"/>
+        </w:rPr>
+        <w:t>private String address;</w:t>
+      </w:r>
     </w:p>
     <w:p>
       <w:pPr>
@@ -5521,46 +4260,7 @@
           <w:sz w:val="24"/>
           <w:szCs w:val="24"/>
         </w:rPr>
-        <w:lastRenderedPageBreak/>
-        <w:t>&lt;bean id=&amp;</w:t>
-      </w:r>
-      <w:proofErr w:type="spellStart"/>
-      <w:proofErr w:type="gramStart"/>
-      <w:r>
-        <w:rPr>
-          <w:rFonts w:cstheme="minorHAnsi"/>
-          <w:sz w:val="24"/>
-          <w:szCs w:val="24"/>
-        </w:rPr>
-        <w:t>ldquo;StudentBean</w:t>
-      </w:r>
-      <w:proofErr w:type="spellEnd"/>
-      <w:proofErr w:type="gramEnd"/>
-      <w:r>
-        <w:rPr>
-          <w:rFonts w:cstheme="minorHAnsi"/>
-          <w:sz w:val="24"/>
-          <w:szCs w:val="24"/>
-        </w:rPr>
-        <w:t>" class="</w:t>
-      </w:r>
-      <w:proofErr w:type="spellStart"/>
-      <w:r>
-        <w:rPr>
-          <w:rFonts w:cstheme="minorHAnsi"/>
-          <w:sz w:val="24"/>
-          <w:szCs w:val="24"/>
-        </w:rPr>
-        <w:t>com.edureka.Student</w:t>
-      </w:r>
-      <w:proofErr w:type="spellEnd"/>
-      <w:r>
-        <w:rPr>
-          <w:rFonts w:cstheme="minorHAnsi"/>
-          <w:sz w:val="24"/>
-          <w:szCs w:val="24"/>
-        </w:rPr>
-        <w:t>"&gt;</w:t>
+        <w:t>&lt;bean id=&amp;ldquo;StudentBean" class="com.edureka.Student"&gt;</w:t>
       </w:r>
     </w:p>
     <w:p>
@@ -5588,7 +4288,6 @@
           <w:szCs w:val="24"/>
         </w:rPr>
       </w:pPr>
-      <w:proofErr w:type="gramStart"/>
       <w:r>
         <w:rPr>
           <w:rFonts w:cstheme="minorHAnsi"/>
@@ -5596,136 +4295,58 @@
           <w:szCs w:val="24"/>
           <w:highlight w:val="yellow"/>
         </w:rPr>
-        <w:t>&lt;!--</w:t>
-      </w:r>
-      <w:proofErr w:type="gramEnd"/>
-      <w:r>
-        <w:rPr>
-          <w:rFonts w:cstheme="minorHAnsi"/>
-          <w:sz w:val="24"/>
-          <w:szCs w:val="24"/>
-          <w:highlight w:val="yellow"/>
-        </w:rPr>
-        <w:t>This is inner bean --&gt;</w:t>
-      </w:r>
-    </w:p>
-    <w:p>
-      <w:pPr>
-        <w:rPr>
-          <w:rFonts w:cstheme="minorHAnsi"/>
-          <w:sz w:val="24"/>
-          <w:szCs w:val="24"/>
-        </w:rPr>
-      </w:pPr>
-      <w:r>
-        <w:rPr>
-          <w:rFonts w:cstheme="minorHAnsi"/>
-          <w:sz w:val="24"/>
-          <w:szCs w:val="24"/>
-        </w:rPr>
-        <w:t>&lt;bean class="</w:t>
-      </w:r>
-      <w:proofErr w:type="spellStart"/>
-      <w:proofErr w:type="gramStart"/>
-      <w:r>
-        <w:rPr>
-          <w:rFonts w:cstheme="minorHAnsi"/>
-          <w:sz w:val="24"/>
-          <w:szCs w:val="24"/>
-        </w:rPr>
-        <w:t>com.edureka</w:t>
-      </w:r>
-      <w:proofErr w:type="gramEnd"/>
-      <w:r>
-        <w:rPr>
-          <w:rFonts w:cstheme="minorHAnsi"/>
-          <w:sz w:val="24"/>
-          <w:szCs w:val="24"/>
-        </w:rPr>
-        <w:t>.Person</w:t>
-      </w:r>
-      <w:proofErr w:type="spellEnd"/>
-      <w:r>
-        <w:rPr>
-          <w:rFonts w:cstheme="minorHAnsi"/>
-          <w:sz w:val="24"/>
-          <w:szCs w:val="24"/>
-        </w:rPr>
-        <w:t>"&gt;</w:t>
-      </w:r>
-    </w:p>
-    <w:p>
-      <w:pPr>
-        <w:rPr>
-          <w:rFonts w:cstheme="minorHAnsi"/>
-          <w:sz w:val="24"/>
-          <w:szCs w:val="24"/>
-        </w:rPr>
-      </w:pPr>
-      <w:r>
-        <w:rPr>
-          <w:rFonts w:cstheme="minorHAnsi"/>
-          <w:sz w:val="24"/>
-          <w:szCs w:val="24"/>
-        </w:rPr>
-        <w:t>&lt;property name="name" value=&amp;</w:t>
-      </w:r>
-      <w:proofErr w:type="spellStart"/>
-      <w:proofErr w:type="gramStart"/>
-      <w:r>
-        <w:rPr>
-          <w:rFonts w:cstheme="minorHAnsi"/>
-          <w:sz w:val="24"/>
-          <w:szCs w:val="24"/>
-        </w:rPr>
-        <w:t>ldquo;Scott</w:t>
-      </w:r>
-      <w:proofErr w:type="spellEnd"/>
-      <w:proofErr w:type="gramEnd"/>
-      <w:r>
-        <w:rPr>
-          <w:rFonts w:cstheme="minorHAnsi"/>
-          <w:sz w:val="24"/>
-          <w:szCs w:val="24"/>
-        </w:rPr>
-        <w:t>"&gt;&lt;/property&gt;</w:t>
-      </w:r>
-    </w:p>
-    <w:p>
-      <w:pPr>
-        <w:rPr>
-          <w:rFonts w:cstheme="minorHAnsi"/>
-          <w:sz w:val="24"/>
-          <w:szCs w:val="24"/>
-        </w:rPr>
-      </w:pPr>
-      <w:r>
-        <w:rPr>
-          <w:rFonts w:cstheme="minorHAnsi"/>
-          <w:sz w:val="24"/>
-          <w:szCs w:val="24"/>
-        </w:rPr>
-        <w:t>&lt;property name="address" value=&amp;</w:t>
-      </w:r>
-      <w:proofErr w:type="spellStart"/>
-      <w:proofErr w:type="gramStart"/>
-      <w:r>
-        <w:rPr>
-          <w:rFonts w:cstheme="minorHAnsi"/>
-          <w:sz w:val="24"/>
-          <w:szCs w:val="24"/>
-        </w:rPr>
-        <w:t>ldquo;Bangalore</w:t>
-      </w:r>
-      <w:proofErr w:type="spellEnd"/>
-      <w:proofErr w:type="gramEnd"/>
-      <w:r>
-        <w:rPr>
-          <w:rFonts w:cstheme="minorHAnsi"/>
-          <w:sz w:val="24"/>
-          <w:szCs w:val="24"/>
-        </w:rPr>
-        <w:t>"&gt;&lt;/property&gt;</w:t>
+        <w:t>&lt;!--This is inner bean --&gt;</w:t>
+      </w:r>
+    </w:p>
+    <w:p>
+      <w:pPr>
+        <w:rPr>
+          <w:rFonts w:cstheme="minorHAnsi"/>
+          <w:sz w:val="24"/>
+          <w:szCs w:val="24"/>
+        </w:rPr>
+      </w:pPr>
+      <w:r>
+        <w:rPr>
+          <w:rFonts w:cstheme="minorHAnsi"/>
+          <w:sz w:val="24"/>
+          <w:szCs w:val="24"/>
+        </w:rPr>
+        <w:t>&lt;bean class="com.edureka.Person"&gt;</w:t>
+      </w:r>
+    </w:p>
+    <w:p>
+      <w:pPr>
+        <w:rPr>
+          <w:rFonts w:cstheme="minorHAnsi"/>
+          <w:sz w:val="24"/>
+          <w:szCs w:val="24"/>
+        </w:rPr>
+      </w:pPr>
+      <w:r>
+        <w:rPr>
+          <w:rFonts w:cstheme="minorHAnsi"/>
+          <w:sz w:val="24"/>
+          <w:szCs w:val="24"/>
+        </w:rPr>
+        <w:t>&lt;property name="name" value=&amp;ldquo;Scott"&gt;&lt;/property&gt;</w:t>
+      </w:r>
+    </w:p>
+    <w:p>
+      <w:pPr>
+        <w:rPr>
+          <w:rFonts w:cstheme="minorHAnsi"/>
+          <w:sz w:val="24"/>
+          <w:szCs w:val="24"/>
+        </w:rPr>
+      </w:pPr>
+      <w:r>
+        <w:rPr>
+          <w:rFonts w:cstheme="minorHAnsi"/>
+          <w:sz w:val="24"/>
+          <w:szCs w:val="24"/>
+        </w:rPr>
+        <w:t>&lt;property name="address" value=&amp;ldquo;Bangalore"&gt;&lt;/property&gt;</w:t>
       </w:r>
     </w:p>
     <w:p>
@@ -5821,6 +4442,7 @@
         <w:rPr>
           <w:noProof/>
         </w:rPr>
+        <w:lastRenderedPageBreak/>
         <w:drawing>
           <wp:inline distT="0" distB="0" distL="0" distR="0" wp14:anchorId="4EEF5381" wp14:editId="3FFD2B9B">
             <wp:extent cx="5943600" cy="1805940"/>
@@ -5974,7 +4596,6 @@
           <w:sz w:val="24"/>
           <w:szCs w:val="24"/>
         </w:rPr>
-        <w:lastRenderedPageBreak/>
         <w:t>@Service:</w:t>
       </w:r>
       <w:r>
@@ -6010,25 +4631,7 @@
           <w:sz w:val="24"/>
           <w:szCs w:val="24"/>
         </w:rPr>
-        <w:t xml:space="preserve"> This annotation is a specialization of the @Component annotation with similar use and functionality. It provides additional benefits specifically for DAOs. It imports the DAOs into the DI container and makes the unchecked exceptions eligible for translation into Spring </w:t>
-      </w:r>
-      <w:proofErr w:type="spellStart"/>
-      <w:r>
-        <w:rPr>
-          <w:rFonts w:cstheme="minorHAnsi"/>
-          <w:sz w:val="24"/>
-          <w:szCs w:val="24"/>
-        </w:rPr>
-        <w:t>DataAccessException</w:t>
-      </w:r>
-      <w:proofErr w:type="spellEnd"/>
-      <w:r>
-        <w:rPr>
-          <w:rFonts w:cstheme="minorHAnsi"/>
-          <w:sz w:val="24"/>
-          <w:szCs w:val="24"/>
-        </w:rPr>
-        <w:t>.</w:t>
+        <w:t xml:space="preserve"> This annotation is a specialization of the @Component annotation with similar use and functionality. It provides additional benefits specifically for DAOs. It imports the DAOs into the DI container and makes the unchecked exceptions eligible for translation into Spring DataAccessException.</w:t>
       </w:r>
     </w:p>
     <w:p>
@@ -6056,17 +4659,7 @@
           <w:sz w:val="28"/>
           <w:szCs w:val="28"/>
         </w:rPr>
-        <w:t>@Required annotation</w:t>
-      </w:r>
-      <w:r>
-        <w:rPr>
-          <w:rFonts w:cstheme="minorHAnsi"/>
-          <w:b/>
-          <w:bCs/>
-          <w:sz w:val="28"/>
-          <w:szCs w:val="28"/>
-        </w:rPr>
-        <w:t>:</w:t>
+        <w:t>@Required annotation:</w:t>
       </w:r>
       <w:r>
         <w:t xml:space="preserve"> </w:t>
@@ -6077,43 +4670,7 @@
           <w:sz w:val="24"/>
           <w:szCs w:val="24"/>
         </w:rPr>
-        <w:t xml:space="preserve">@Required is applied to bean property setter methods. This annotation simply indicates that the affected bean property must be populated at the configuration time with the help of an explicit property value in a bean definition or with </w:t>
-      </w:r>
-      <w:proofErr w:type="spellStart"/>
-      <w:r>
-        <w:rPr>
-          <w:rFonts w:cstheme="minorHAnsi"/>
-          <w:sz w:val="24"/>
-          <w:szCs w:val="24"/>
-        </w:rPr>
-        <w:t>autowiring</w:t>
-      </w:r>
-      <w:proofErr w:type="spellEnd"/>
-      <w:r>
-        <w:rPr>
-          <w:rFonts w:cstheme="minorHAnsi"/>
-          <w:sz w:val="24"/>
-          <w:szCs w:val="24"/>
-        </w:rPr>
-        <w:t xml:space="preserve">. If the affected bean property has not been populated, the container will throw </w:t>
-      </w:r>
-      <w:proofErr w:type="spellStart"/>
-      <w:r>
-        <w:rPr>
-          <w:rFonts w:cstheme="minorHAnsi"/>
-          <w:sz w:val="24"/>
-          <w:szCs w:val="24"/>
-        </w:rPr>
-        <w:t>BeanInitializationException</w:t>
-      </w:r>
-      <w:proofErr w:type="spellEnd"/>
-      <w:r>
-        <w:rPr>
-          <w:rFonts w:cstheme="minorHAnsi"/>
-          <w:sz w:val="24"/>
-          <w:szCs w:val="24"/>
-        </w:rPr>
-        <w:t>.</w:t>
+        <w:t>@Required is applied to bean property setter methods. This annotation simply indicates that the affected bean property must be populated at the configuration time with the help of an explicit property value in a bean definition or with autowiring. If the affected bean property has not been populated, the container will throw BeanInitializationException.</w:t>
       </w:r>
     </w:p>
     <w:p>
@@ -6128,6 +4685,7 @@
         <w:rPr>
           <w:noProof/>
         </w:rPr>
+        <w:lastRenderedPageBreak/>
         <w:drawing>
           <wp:inline distT="0" distB="0" distL="0" distR="0" wp14:anchorId="4A5C0F22" wp14:editId="48BD686A">
             <wp:extent cx="4105275" cy="1885950"/>
@@ -6181,17 +4739,7 @@
           <w:sz w:val="28"/>
           <w:szCs w:val="28"/>
         </w:rPr>
-        <w:t>@Autowired annotation</w:t>
-      </w:r>
-      <w:r>
-        <w:rPr>
-          <w:rFonts w:cstheme="minorHAnsi"/>
-          <w:b/>
-          <w:bCs/>
-          <w:sz w:val="28"/>
-          <w:szCs w:val="28"/>
-        </w:rPr>
-        <w:t>:</w:t>
+        <w:t>@Autowired annotation:</w:t>
       </w:r>
       <w:r>
         <w:rPr>
@@ -6207,43 +4755,7 @@
           <w:sz w:val="24"/>
           <w:szCs w:val="24"/>
         </w:rPr>
-        <w:t xml:space="preserve">The @Autowired annotation provides more accurate control over where and how </w:t>
-      </w:r>
-      <w:proofErr w:type="spellStart"/>
-      <w:r>
-        <w:rPr>
-          <w:rFonts w:cstheme="minorHAnsi"/>
-          <w:sz w:val="24"/>
-          <w:szCs w:val="24"/>
-        </w:rPr>
-        <w:t>autowiring</w:t>
-      </w:r>
-      <w:proofErr w:type="spellEnd"/>
-      <w:r>
-        <w:rPr>
-          <w:rFonts w:cstheme="minorHAnsi"/>
-          <w:sz w:val="24"/>
-          <w:szCs w:val="24"/>
-        </w:rPr>
-        <w:t xml:space="preserve"> should be done. This annotation is used to </w:t>
-      </w:r>
-      <w:proofErr w:type="spellStart"/>
-      <w:r>
-        <w:rPr>
-          <w:rFonts w:cstheme="minorHAnsi"/>
-          <w:sz w:val="24"/>
-          <w:szCs w:val="24"/>
-        </w:rPr>
-        <w:t>autowire</w:t>
-      </w:r>
-      <w:proofErr w:type="spellEnd"/>
-      <w:r>
-        <w:rPr>
-          <w:rFonts w:cstheme="minorHAnsi"/>
-          <w:sz w:val="24"/>
-          <w:szCs w:val="24"/>
-        </w:rPr>
-        <w:t xml:space="preserve"> bean on the setter methods, constructor, a property or methods with arbitrary names or multiple arguments. By default, it is a type driven injection.</w:t>
+        <w:t>The @Autowired annotation provides more accurate control over where and how autowiring should be done. This annotation is used to autowire bean on the setter methods, constructor, a property or methods with arbitrary names or multiple arguments. By default, it is a type driven injection.</w:t>
       </w:r>
     </w:p>
     <w:p>
@@ -6311,101 +4823,55 @@
           <w:sz w:val="28"/>
           <w:szCs w:val="28"/>
         </w:rPr>
+        <w:t>@Qualifier annotation:</w:t>
+      </w:r>
+      <w:r>
+        <w:rPr>
+          <w:rFonts w:cstheme="minorHAnsi"/>
+          <w:sz w:val="24"/>
+          <w:szCs w:val="24"/>
+        </w:rPr>
+        <w:t xml:space="preserve">  </w:t>
+      </w:r>
+      <w:r>
+        <w:rPr>
+          <w:rFonts w:cstheme="minorHAnsi"/>
+          <w:sz w:val="24"/>
+          <w:szCs w:val="24"/>
+        </w:rPr>
+        <w:t>When you create more than one bean of the same type and want to wire only one of them with a property  you can use the @Qualifier annotation along with @Autowired to remove the ambiguity by specifying which exact bean should be wired.</w:t>
+      </w:r>
+    </w:p>
+    <w:p>
+      <w:pPr>
+        <w:rPr>
+          <w:rFonts w:cstheme="minorHAnsi"/>
+          <w:sz w:val="24"/>
+          <w:szCs w:val="24"/>
+        </w:rPr>
+      </w:pPr>
+      <w:r>
+        <w:rPr>
+          <w:rFonts w:cstheme="minorHAnsi"/>
+          <w:sz w:val="24"/>
+          <w:szCs w:val="24"/>
+        </w:rPr>
+        <w:t>For example, here we have two classes, Employee and EmpAccount respectively. In EmpAccount, using @Qualifier its specified that bean with id emp1 must be wired.</w:t>
+      </w:r>
+    </w:p>
+    <w:p>
+      <w:pPr>
+        <w:rPr>
+          <w:rFonts w:cstheme="minorHAnsi"/>
+          <w:sz w:val="24"/>
+          <w:szCs w:val="24"/>
+        </w:rPr>
+      </w:pPr>
+      <w:r>
+        <w:rPr>
+          <w:noProof/>
+        </w:rPr>
         <w:lastRenderedPageBreak/>
-        <w:t>@Qualifier annotation</w:t>
-      </w:r>
-      <w:r>
-        <w:rPr>
-          <w:rFonts w:cstheme="minorHAnsi"/>
-          <w:b/>
-          <w:bCs/>
-          <w:sz w:val="28"/>
-          <w:szCs w:val="28"/>
-        </w:rPr>
-        <w:t>:</w:t>
-      </w:r>
-      <w:r>
-        <w:rPr>
-          <w:rFonts w:cstheme="minorHAnsi"/>
-          <w:sz w:val="24"/>
-          <w:szCs w:val="24"/>
-        </w:rPr>
-        <w:t xml:space="preserve">  </w:t>
-      </w:r>
-      <w:r>
-        <w:rPr>
-          <w:rFonts w:cstheme="minorHAnsi"/>
-          <w:sz w:val="24"/>
-          <w:szCs w:val="24"/>
-        </w:rPr>
-        <w:t>When you create more than one bean of the same type and want to wire only one of them with a property  you can use the @Qualifier annotation along with @Autowired to remove the ambiguity by specifying which exact bean should be wired.</w:t>
-      </w:r>
-    </w:p>
-    <w:p>
-      <w:pPr>
-        <w:rPr>
-          <w:rFonts w:cstheme="minorHAnsi"/>
-          <w:sz w:val="24"/>
-          <w:szCs w:val="24"/>
-        </w:rPr>
-      </w:pPr>
-      <w:r>
-        <w:rPr>
-          <w:rFonts w:cstheme="minorHAnsi"/>
-          <w:sz w:val="24"/>
-          <w:szCs w:val="24"/>
-        </w:rPr>
-        <w:t xml:space="preserve">For example, here we have two classes, Employee and </w:t>
-      </w:r>
-      <w:proofErr w:type="spellStart"/>
-      <w:r>
-        <w:rPr>
-          <w:rFonts w:cstheme="minorHAnsi"/>
-          <w:sz w:val="24"/>
-          <w:szCs w:val="24"/>
-        </w:rPr>
-        <w:t>EmpAccount</w:t>
-      </w:r>
-      <w:proofErr w:type="spellEnd"/>
-      <w:r>
-        <w:rPr>
-          <w:rFonts w:cstheme="minorHAnsi"/>
-          <w:sz w:val="24"/>
-          <w:szCs w:val="24"/>
-        </w:rPr>
-        <w:t xml:space="preserve"> respectively. In </w:t>
-      </w:r>
-      <w:proofErr w:type="spellStart"/>
-      <w:r>
-        <w:rPr>
-          <w:rFonts w:cstheme="minorHAnsi"/>
-          <w:sz w:val="24"/>
-          <w:szCs w:val="24"/>
-        </w:rPr>
-        <w:t>EmpAccount</w:t>
-      </w:r>
-      <w:proofErr w:type="spellEnd"/>
-      <w:r>
-        <w:rPr>
-          <w:rFonts w:cstheme="minorHAnsi"/>
-          <w:sz w:val="24"/>
-          <w:szCs w:val="24"/>
-        </w:rPr>
-        <w:t>, using @Qualifier its specified that bean with id emp1 must be wired.</w:t>
-      </w:r>
-    </w:p>
-    <w:p>
-      <w:pPr>
-        <w:rPr>
-          <w:rFonts w:cstheme="minorHAnsi"/>
-          <w:sz w:val="24"/>
-          <w:szCs w:val="24"/>
-        </w:rPr>
-      </w:pPr>
-      <w:r>
-        <w:rPr>
-          <w:noProof/>
-        </w:rPr>
         <w:drawing>
           <wp:inline distT="0" distB="0" distL="0" distR="0" wp14:anchorId="424AD445" wp14:editId="63185907">
             <wp:extent cx="5943600" cy="3760470"/>
@@ -6459,17 +4925,7 @@
           <w:sz w:val="28"/>
           <w:szCs w:val="28"/>
         </w:rPr>
-        <w:t>@RequestMapping annotation</w:t>
-      </w:r>
-      <w:r>
-        <w:rPr>
-          <w:rFonts w:cstheme="minorHAnsi"/>
-          <w:b/>
-          <w:bCs/>
-          <w:sz w:val="28"/>
-          <w:szCs w:val="28"/>
-        </w:rPr>
-        <w:t>:</w:t>
+        <w:t>@RequestMapping annotation:</w:t>
       </w:r>
       <w:r>
         <w:rPr>
@@ -6504,20 +4960,8 @@
           <w:sz w:val="24"/>
           <w:szCs w:val="24"/>
         </w:rPr>
-        <w:t xml:space="preserve">Class </w:t>
-      </w:r>
-      <w:proofErr w:type="gramStart"/>
-      <w:r>
-        <w:rPr>
-          <w:rFonts w:cstheme="minorHAnsi"/>
-          <w:b/>
-          <w:bCs/>
-          <w:sz w:val="24"/>
-          <w:szCs w:val="24"/>
-        </w:rPr>
-        <w:t>level :</w:t>
-      </w:r>
-      <w:proofErr w:type="gramEnd"/>
+        <w:t>Class level :</w:t>
+      </w:r>
       <w:r>
         <w:rPr>
           <w:rFonts w:cstheme="minorHAnsi"/>
@@ -6574,7 +5018,7 @@
 </file>
 
 <file path=word/endnotes.xml><?xml version="1.0" encoding="utf-8"?>
-<w:endnotes xmlns:wpc="http://schemas.microsoft.com/office/word/2010/wordprocessingCanvas" xmlns:cx="http://schemas.microsoft.com/office/drawing/2014/chartex" xmlns:cx1="http://schemas.microsoft.com/office/drawing/2015/9/8/chartex" xmlns:cx2="http://schemas.microsoft.com/office/drawing/2015/10/21/chartex" xmlns:cx3="http://schemas.microsoft.com/office/drawing/2016/5/9/chartex" xmlns:cx4="http://schemas.microsoft.com/office/drawing/2016/5/10/chartex" xmlns:cx5="http://schemas.microsoft.com/office/drawing/2016/5/11/chartex" xmlns:cx6="http://schemas.microsoft.com/office/drawing/2016/5/12/chartex" xmlns:cx7="http://schemas.microsoft.com/office/drawing/2016/5/13/chartex" xmlns:cx8="http://schemas.microsoft.com/office/drawing/2016/5/14/chartex" xmlns:mc="http://schemas.openxmlformats.org/markup-compatibility/2006" xmlns:aink="http://schemas.microsoft.com/office/drawing/2016/ink" xmlns:am3d="http://schemas.microsoft.com/office/drawing/2017/model3d" xmlns:o="urn:schemas-microsoft-com:office:office" xmlns:r="http://schemas.openxmlformats.org/officeDocument/2006/relationships" xmlns:m="http://schemas.openxmlformats.org/officeDocument/2006/math" xmlns:v="urn:schemas-microsoft-com:vml" xmlns:wp14="http://schemas.microsoft.com/office/word/2010/wordprocessingDrawing" xmlns:wp="http://schemas.openxmlformats.org/drawingml/2006/wordprocessingDrawing" xmlns:w10="urn:schemas-microsoft-com:office:word" xmlns:w="http://schemas.openxmlformats.org/wordprocessingml/2006/main" xmlns:w14="http://schemas.microsoft.com/office/word/2010/wordml" xmlns:w15="http://schemas.microsoft.com/office/word/2012/wordml" xmlns:w16cex="http://schemas.microsoft.com/office/word/2018/wordml/cex" xmlns:w16cid="http://schemas.microsoft.com/office/word/2016/wordml/cid" xmlns:w16="http://schemas.microsoft.com/office/word/2018/wordml" xmlns:w16se="http://schemas.microsoft.com/office/word/2015/wordml/symex" xmlns:wpg="http://schemas.microsoft.com/office/word/2010/wordprocessingGroup" xmlns:wpi="http://schemas.microsoft.com/office/word/2010/wordprocessingInk" xmlns:wne="http://schemas.microsoft.com/office/word/2006/wordml" xmlns:wps="http://schemas.microsoft.com/office/word/2010/wordprocessingShape" mc:Ignorable="w14 w15 w16se w16cid w16 w16cex wp14">
+<w:endnotes xmlns:wpc="http://schemas.microsoft.com/office/word/2010/wordprocessingCanvas" xmlns:cx="http://schemas.microsoft.com/office/drawing/2014/chartex" xmlns:cx1="http://schemas.microsoft.com/office/drawing/2015/9/8/chartex" xmlns:mc="http://schemas.openxmlformats.org/markup-compatibility/2006" xmlns:o="urn:schemas-microsoft-com:office:office" xmlns:r="http://schemas.openxmlformats.org/officeDocument/2006/relationships" xmlns:m="http://schemas.openxmlformats.org/officeDocument/2006/math" xmlns:v="urn:schemas-microsoft-com:vml" xmlns:wp14="http://schemas.microsoft.com/office/word/2010/wordprocessingDrawing" xmlns:wp="http://schemas.openxmlformats.org/drawingml/2006/wordprocessingDrawing" xmlns:w10="urn:schemas-microsoft-com:office:word" xmlns:w="http://schemas.openxmlformats.org/wordprocessingml/2006/main" xmlns:w14="http://schemas.microsoft.com/office/word/2010/wordml" xmlns:w15="http://schemas.microsoft.com/office/word/2012/wordml" xmlns:w16se="http://schemas.microsoft.com/office/word/2015/wordml/symex" xmlns:wpg="http://schemas.microsoft.com/office/word/2010/wordprocessingGroup" xmlns:wpi="http://schemas.microsoft.com/office/word/2010/wordprocessingInk" xmlns:wne="http://schemas.microsoft.com/office/word/2006/wordml" xmlns:wps="http://schemas.microsoft.com/office/word/2010/wordprocessingShape" mc:Ignorable="w14 w15 w16se wp14">
   <w:endnote w:type="separator" w:id="-1">
     <w:p>
       <w:pPr>
@@ -6599,7 +5043,7 @@
 </file>
 
 <file path=word/footnotes.xml><?xml version="1.0" encoding="utf-8"?>
-<w:footnotes xmlns:wpc="http://schemas.microsoft.com/office/word/2010/wordprocessingCanvas" xmlns:cx="http://schemas.microsoft.com/office/drawing/2014/chartex" xmlns:cx1="http://schemas.microsoft.com/office/drawing/2015/9/8/chartex" xmlns:cx2="http://schemas.microsoft.com/office/drawing/2015/10/21/chartex" xmlns:cx3="http://schemas.microsoft.com/office/drawing/2016/5/9/chartex" xmlns:cx4="http://schemas.microsoft.com/office/drawing/2016/5/10/chartex" xmlns:cx5="http://schemas.microsoft.com/office/drawing/2016/5/11/chartex" xmlns:cx6="http://schemas.microsoft.com/office/drawing/2016/5/12/chartex" xmlns:cx7="http://schemas.microsoft.com/office/drawing/2016/5/13/chartex" xmlns:cx8="http://schemas.microsoft.com/office/drawing/2016/5/14/chartex" xmlns:mc="http://schemas.openxmlformats.org/markup-compatibility/2006" xmlns:aink="http://schemas.microsoft.com/office/drawing/2016/ink" xmlns:am3d="http://schemas.microsoft.com/office/drawing/2017/model3d" xmlns:o="urn:schemas-microsoft-com:office:office" xmlns:r="http://schemas.openxmlformats.org/officeDocument/2006/relationships" xmlns:m="http://schemas.openxmlformats.org/officeDocument/2006/math" xmlns:v="urn:schemas-microsoft-com:vml" xmlns:wp14="http://schemas.microsoft.com/office/word/2010/wordprocessingDrawing" xmlns:wp="http://schemas.openxmlformats.org/drawingml/2006/wordprocessingDrawing" xmlns:w10="urn:schemas-microsoft-com:office:word" xmlns:w="http://schemas.openxmlformats.org/wordprocessingml/2006/main" xmlns:w14="http://schemas.microsoft.com/office/word/2010/wordml" xmlns:w15="http://schemas.microsoft.com/office/word/2012/wordml" xmlns:w16cex="http://schemas.microsoft.com/office/word/2018/wordml/cex" xmlns:w16cid="http://schemas.microsoft.com/office/word/2016/wordml/cid" xmlns:w16="http://schemas.microsoft.com/office/word/2018/wordml" xmlns:w16se="http://schemas.microsoft.com/office/word/2015/wordml/symex" xmlns:wpg="http://schemas.microsoft.com/office/word/2010/wordprocessingGroup" xmlns:wpi="http://schemas.microsoft.com/office/word/2010/wordprocessingInk" xmlns:wne="http://schemas.microsoft.com/office/word/2006/wordml" xmlns:wps="http://schemas.microsoft.com/office/word/2010/wordprocessingShape" mc:Ignorable="w14 w15 w16se w16cid w16 w16cex wp14">
+<w:footnotes xmlns:wpc="http://schemas.microsoft.com/office/word/2010/wordprocessingCanvas" xmlns:cx="http://schemas.microsoft.com/office/drawing/2014/chartex" xmlns:cx1="http://schemas.microsoft.com/office/drawing/2015/9/8/chartex" xmlns:mc="http://schemas.openxmlformats.org/markup-compatibility/2006" xmlns:o="urn:schemas-microsoft-com:office:office" xmlns:r="http://schemas.openxmlformats.org/officeDocument/2006/relationships" xmlns:m="http://schemas.openxmlformats.org/officeDocument/2006/math" xmlns:v="urn:schemas-microsoft-com:vml" xmlns:wp14="http://schemas.microsoft.com/office/word/2010/wordprocessingDrawing" xmlns:wp="http://schemas.openxmlformats.org/drawingml/2006/wordprocessingDrawing" xmlns:w10="urn:schemas-microsoft-com:office:word" xmlns:w="http://schemas.openxmlformats.org/wordprocessingml/2006/main" xmlns:w14="http://schemas.microsoft.com/office/word/2010/wordml" xmlns:w15="http://schemas.microsoft.com/office/word/2012/wordml" xmlns:w16se="http://schemas.microsoft.com/office/word/2015/wordml/symex" xmlns:wpg="http://schemas.microsoft.com/office/word/2010/wordprocessingGroup" xmlns:wpi="http://schemas.microsoft.com/office/word/2010/wordprocessingInk" xmlns:wne="http://schemas.microsoft.com/office/word/2006/wordml" xmlns:wps="http://schemas.microsoft.com/office/word/2010/wordprocessingShape" mc:Ignorable="w14 w15 w16se wp14">
   <w:footnote w:type="separator" w:id="-1">
     <w:p>
       <w:pPr>
@@ -6624,7 +5068,7 @@
 </file>
 
 <file path=word/numbering.xml><?xml version="1.0" encoding="utf-8"?>
-<w:numbering xmlns:wpc="http://schemas.microsoft.com/office/word/2010/wordprocessingCanvas" xmlns:cx="http://schemas.microsoft.com/office/drawing/2014/chartex" xmlns:cx1="http://schemas.microsoft.com/office/drawing/2015/9/8/chartex" xmlns:cx2="http://schemas.microsoft.com/office/drawing/2015/10/21/chartex" xmlns:cx3="http://schemas.microsoft.com/office/drawing/2016/5/9/chartex" xmlns:cx4="http://schemas.microsoft.com/office/drawing/2016/5/10/chartex" xmlns:cx5="http://schemas.microsoft.com/office/drawing/2016/5/11/chartex" xmlns:cx6="http://schemas.microsoft.com/office/drawing/2016/5/12/chartex" xmlns:cx7="http://schemas.microsoft.com/office/drawing/2016/5/13/chartex" xmlns:cx8="http://schemas.microsoft.com/office/drawing/2016/5/14/chartex" xmlns:mc="http://schemas.openxmlformats.org/markup-compatibility/2006" xmlns:aink="http://schemas.microsoft.com/office/drawing/2016/ink" xmlns:am3d="http://schemas.microsoft.com/office/drawing/2017/model3d" xmlns:o="urn:schemas-microsoft-com:office:office" xmlns:r="http://schemas.openxmlformats.org/officeDocument/2006/relationships" xmlns:m="http://schemas.openxmlformats.org/officeDocument/2006/math" xmlns:v="urn:schemas-microsoft-com:vml" xmlns:wp14="http://schemas.microsoft.com/office/word/2010/wordprocessingDrawing" xmlns:wp="http://schemas.openxmlformats.org/drawingml/2006/wordprocessingDrawing" xmlns:w10="urn:schemas-microsoft-com:office:word" xmlns:w="http://schemas.openxmlformats.org/wordprocessingml/2006/main" xmlns:w14="http://schemas.microsoft.com/office/word/2010/wordml" xmlns:w15="http://schemas.microsoft.com/office/word/2012/wordml" xmlns:w16cex="http://schemas.microsoft.com/office/word/2018/wordml/cex" xmlns:w16cid="http://schemas.microsoft.com/office/word/2016/wordml/cid" xmlns:w16="http://schemas.microsoft.com/office/word/2018/wordml" xmlns:w16se="http://schemas.microsoft.com/office/word/2015/wordml/symex" xmlns:wpg="http://schemas.microsoft.com/office/word/2010/wordprocessingGroup" xmlns:wpi="http://schemas.microsoft.com/office/word/2010/wordprocessingInk" xmlns:wne="http://schemas.microsoft.com/office/word/2006/wordml" xmlns:wps="http://schemas.microsoft.com/office/word/2010/wordprocessingShape" mc:Ignorable="w14 w15 w16se w16cid w16 w16cex wp14">
+<w:numbering xmlns:wpc="http://schemas.microsoft.com/office/word/2010/wordprocessingCanvas" xmlns:cx="http://schemas.microsoft.com/office/drawing/2014/chartex" xmlns:cx1="http://schemas.microsoft.com/office/drawing/2015/9/8/chartex" xmlns:mc="http://schemas.openxmlformats.org/markup-compatibility/2006" xmlns:o="urn:schemas-microsoft-com:office:office" xmlns:r="http://schemas.openxmlformats.org/officeDocument/2006/relationships" xmlns:m="http://schemas.openxmlformats.org/officeDocument/2006/math" xmlns:v="urn:schemas-microsoft-com:vml" xmlns:wp14="http://schemas.microsoft.com/office/word/2010/wordprocessingDrawing" xmlns:wp="http://schemas.openxmlformats.org/drawingml/2006/wordprocessingDrawing" xmlns:w10="urn:schemas-microsoft-com:office:word" xmlns:w="http://schemas.openxmlformats.org/wordprocessingml/2006/main" xmlns:w14="http://schemas.microsoft.com/office/word/2010/wordml" xmlns:w15="http://schemas.microsoft.com/office/word/2012/wordml" xmlns:w16se="http://schemas.microsoft.com/office/word/2015/wordml/symex" xmlns:wpg="http://schemas.microsoft.com/office/word/2010/wordprocessingGroup" xmlns:wpi="http://schemas.microsoft.com/office/word/2010/wordprocessingInk" xmlns:wne="http://schemas.microsoft.com/office/word/2006/wordml" xmlns:wps="http://schemas.microsoft.com/office/word/2010/wordprocessingShape" mc:Ignorable="w14 w15 w16se wp14">
   <w:abstractNum w:abstractNumId="0" w15:restartNumberingAfterBreak="0">
     <w:nsid w:val="09C62246"/>
     <w:multiLevelType w:val="hybridMultilevel"/>
@@ -7708,7 +6152,7 @@
 </file>
 
 <file path=word/styles.xml><?xml version="1.0" encoding="utf-8"?>
-<w:styles xmlns:mc="http://schemas.openxmlformats.org/markup-compatibility/2006" xmlns:r="http://schemas.openxmlformats.org/officeDocument/2006/relationships" xmlns:w="http://schemas.openxmlformats.org/wordprocessingml/2006/main" xmlns:w14="http://schemas.microsoft.com/office/word/2010/wordml" xmlns:w15="http://schemas.microsoft.com/office/word/2012/wordml" xmlns:w16cex="http://schemas.microsoft.com/office/word/2018/wordml/cex" xmlns:w16cid="http://schemas.microsoft.com/office/word/2016/wordml/cid" xmlns:w16="http://schemas.microsoft.com/office/word/2018/wordml" xmlns:w16se="http://schemas.microsoft.com/office/word/2015/wordml/symex" mc:Ignorable="w14 w15 w16se w16cid w16 w16cex">
+<w:styles xmlns:mc="http://schemas.openxmlformats.org/markup-compatibility/2006" xmlns:r="http://schemas.openxmlformats.org/officeDocument/2006/relationships" xmlns:w="http://schemas.openxmlformats.org/wordprocessingml/2006/main" xmlns:w14="http://schemas.microsoft.com/office/word/2010/wordml" xmlns:w15="http://schemas.microsoft.com/office/word/2012/wordml" xmlns:w16se="http://schemas.microsoft.com/office/word/2015/wordml/symex" mc:Ignorable="w14 w15 w16se">
   <w:docDefaults>
     <w:rPrDefault>
       <w:rPr>
@@ -7724,7 +6168,7 @@
       </w:pPr>
     </w:pPrDefault>
   </w:docDefaults>
-  <w:latentStyles w:defLockedState="0" w:defUIPriority="99" w:defSemiHidden="0" w:defUnhideWhenUsed="0" w:defQFormat="0" w:count="376">
+  <w:latentStyles w:defLockedState="0" w:defUIPriority="99" w:defSemiHidden="0" w:defUnhideWhenUsed="0" w:defQFormat="0" w:count="371">
     <w:lsdException w:name="Normal" w:uiPriority="0" w:qFormat="1"/>
     <w:lsdException w:name="heading 1" w:uiPriority="9" w:qFormat="1"/>
     <w:lsdException w:name="heading 2" w:semiHidden="1" w:uiPriority="9" w:unhideWhenUsed="1" w:qFormat="1"/>
@@ -8096,11 +6540,6 @@
     <w:lsdException w:name="List Table 5 Dark Accent 6" w:uiPriority="50"/>
     <w:lsdException w:name="List Table 6 Colorful Accent 6" w:uiPriority="51"/>
     <w:lsdException w:name="List Table 7 Colorful Accent 6" w:uiPriority="52"/>
-    <w:lsdException w:name="Mention" w:semiHidden="1" w:unhideWhenUsed="1"/>
-    <w:lsdException w:name="Smart Hyperlink" w:semiHidden="1" w:unhideWhenUsed="1"/>
-    <w:lsdException w:name="Hashtag" w:semiHidden="1" w:unhideWhenUsed="1"/>
-    <w:lsdException w:name="Unresolved Mention" w:semiHidden="1" w:unhideWhenUsed="1"/>
-    <w:lsdException w:name="Smart Link" w:semiHidden="1" w:unhideWhenUsed="1"/>
   </w:latentStyles>
   <w:style w:type="paragraph" w:default="1" w:styleId="Normal">
     <w:name w:val="Normal"/>

</xml_diff>